<commit_message>
fix bugs on form
</commit_message>
<xml_diff>
--- a/generated/Рационализаторское предложение.docx
+++ b/generated/Рационализаторское предложение.docx
@@ -1,6 +1,6 @@
 
 <file path=word/document.xml><?xml version="1.0" encoding="utf-8"?>
-<w:document xmlns:wpc="http://schemas.microsoft.com/office/word/2010/wordprocessingCanvas" xmlns:cx="http://schemas.microsoft.com/office/drawing/2014/chartex" xmlns:cx1="http://schemas.microsoft.com/office/drawing/2015/9/8/chartex" xmlns:cx2="http://schemas.microsoft.com/office/drawing/2015/10/21/chartex" xmlns:cx3="http://schemas.microsoft.com/office/drawing/2016/5/9/chartex" xmlns:cx4="http://schemas.microsoft.com/office/drawing/2016/5/10/chartex" xmlns:cx5="http://schemas.microsoft.com/office/drawing/2016/5/11/chartex" xmlns:cx6="http://schemas.microsoft.com/office/drawing/2016/5/12/chartex" xmlns:cx7="http://schemas.microsoft.com/office/drawing/2016/5/13/chartex" xmlns:cx8="http://schemas.microsoft.com/office/drawing/2016/5/14/chartex" xmlns:mc="http://schemas.openxmlformats.org/markup-compatibility/2006" xmlns:aink="http://schemas.microsoft.com/office/drawing/2016/ink" xmlns:am3d="http://schemas.microsoft.com/office/drawing/2017/model3d" xmlns:o="urn:schemas-microsoft-com:office:office" xmlns:r="http://schemas.openxmlformats.org/officeDocument/2006/relationships" xmlns:m="http://schemas.openxmlformats.org/officeDocument/2006/math" xmlns:v="urn:schemas-microsoft-com:vml" xmlns:wp14="http://schemas.microsoft.com/office/word/2010/wordprocessingDrawing" xmlns:wp="http://schemas.openxmlformats.org/drawingml/2006/wordprocessingDrawing" xmlns:w10="urn:schemas-microsoft-com:office:word" xmlns:w="http://schemas.openxmlformats.org/wordprocessingml/2006/main" xmlns:w14="http://schemas.microsoft.com/office/word/2010/wordml" xmlns:w15="http://schemas.microsoft.com/office/word/2012/wordml" xmlns:w16cex="http://schemas.microsoft.com/office/word/2018/wordml/cex" xmlns:w16cid="http://schemas.microsoft.com/office/word/2016/wordml/cid" xmlns:w16="http://schemas.microsoft.com/office/word/2018/wordml" xmlns:w16sdtdh="http://schemas.microsoft.com/office/word/2020/wordml/sdtdatahash" xmlns:w16se="http://schemas.microsoft.com/office/word/2015/wordml/symex" xmlns:wpg="http://schemas.microsoft.com/office/word/2010/wordprocessingGroup" xmlns:wpi="http://schemas.microsoft.com/office/word/2010/wordprocessingInk" xmlns:wne="http://schemas.microsoft.com/office/word/2006/wordml" xmlns:wps="http://schemas.microsoft.com/office/word/2010/wordprocessingShape" mc:Ignorable="w14 w15 w16se w16cid w16 w16cex w16sdtdh wp14">
+<w:document xmlns:wpc="http://schemas.microsoft.com/office/word/2010/wordprocessingCanvas" xmlns:cx="http://schemas.microsoft.com/office/drawing/2014/chartex" xmlns:cx1="http://schemas.microsoft.com/office/drawing/2015/9/8/chartex" xmlns:cx2="http://schemas.microsoft.com/office/drawing/2015/10/21/chartex" xmlns:cx3="http://schemas.microsoft.com/office/drawing/2016/5/9/chartex" xmlns:cx4="http://schemas.microsoft.com/office/drawing/2016/5/10/chartex" xmlns:cx5="http://schemas.microsoft.com/office/drawing/2016/5/11/chartex" xmlns:cx6="http://schemas.microsoft.com/office/drawing/2016/5/12/chartex" xmlns:cx7="http://schemas.microsoft.com/office/drawing/2016/5/13/chartex" xmlns:cx8="http://schemas.microsoft.com/office/drawing/2016/5/14/chartex" xmlns:mc="http://schemas.openxmlformats.org/markup-compatibility/2006" xmlns:aink="http://schemas.microsoft.com/office/drawing/2016/ink" xmlns:am3d="http://schemas.microsoft.com/office/drawing/2017/model3d" xmlns:o="urn:schemas-microsoft-com:office:office" xmlns:oel="http://schemas.microsoft.com/office/2019/extlst" xmlns:r="http://schemas.openxmlformats.org/officeDocument/2006/relationships" xmlns:m="http://schemas.openxmlformats.org/officeDocument/2006/math" xmlns:v="urn:schemas-microsoft-com:vml" xmlns:wp14="http://schemas.microsoft.com/office/word/2010/wordprocessingDrawing" xmlns:wp="http://schemas.openxmlformats.org/drawingml/2006/wordprocessingDrawing" xmlns:w10="urn:schemas-microsoft-com:office:word" xmlns:w="http://schemas.openxmlformats.org/wordprocessingml/2006/main" xmlns:w14="http://schemas.microsoft.com/office/word/2010/wordml" xmlns:w15="http://schemas.microsoft.com/office/word/2012/wordml" xmlns:w16cex="http://schemas.microsoft.com/office/word/2018/wordml/cex" xmlns:w16cid="http://schemas.microsoft.com/office/word/2016/wordml/cid" xmlns:w16="http://schemas.microsoft.com/office/word/2018/wordml" xmlns:w16du="http://schemas.microsoft.com/office/word/2023/wordml/word16du" xmlns:w16sdtdh="http://schemas.microsoft.com/office/word/2020/wordml/sdtdatahash" xmlns:w16se="http://schemas.microsoft.com/office/word/2015/wordml/symex" xmlns:wpg="http://schemas.microsoft.com/office/word/2010/wordprocessingGroup" xmlns:wpi="http://schemas.microsoft.com/office/word/2010/wordprocessingInk" xmlns:wne="http://schemas.microsoft.com/office/word/2006/wordml" xmlns:wps="http://schemas.microsoft.com/office/word/2010/wordprocessingShape" mc:Ignorable="w14 w15 w16se w16cid w16 w16cex w16sdtdh w16du wp14">
   <w:body>
     <w:p>
       <w:pPr>
@@ -28,9 +28,23 @@
         <w:rPr>
           <w:rFonts w:ascii="Times New Roman" w:hAnsi="Times New Roman"/>
           <w:u w:val="single"/>
-          <w:lang w:val="en-US"/>
-        </w:rPr>
-        <w:t xml:space="preserve">qwe</w:t>
+        </w:rPr>
+        <w:t xml:space="preserve">Ебальня</w:t>
+      </w:r>
+      <w:r>
+        <w:rPr>
+          <w:rFonts w:ascii="Times New Roman" w:hAnsi="Times New Roman"/>
+          <w:u w:val="single"/>
+          <w:lang w:val="en-US"/>
+        </w:rPr>
+        <w:t/>
+      </w:r>
+      <w:r>
+        <w:rPr>
+          <w:rFonts w:ascii="Times New Roman" w:hAnsi="Times New Roman"/>
+          <w:u w:val="single"/>
+        </w:rPr>
+        <w:t/>
       </w:r>
       <w:r>
         <w:rPr>
@@ -192,7 +206,15 @@
                           </w:p>
                           <w:p>
                             <w:r>
-                              <w:t>от «___»_______ ____ г.</w:t>
+                              <w:t>от «__</w:t>
+                            </w:r>
+                            <w:proofErr w:type="gramStart"/>
+                            <w:r>
+                              <w:t>_»_</w:t>
+                            </w:r>
+                            <w:proofErr w:type="gramEnd"/>
+                            <w:r>
+                              <w:t>______ ____ г.</w:t>
                             </w:r>
                           </w:p>
                         </w:txbxContent>
@@ -212,7 +234,7 @@
               </wp:anchor>
             </w:drawing>
           </mc:Choice>
-          <mc:Fallback xmlns:w16du="http://schemas.microsoft.com/office/word/2023/wordml/word16du" xmlns:oel="http://schemas.microsoft.com/office/2019/extlst">
+          <mc:Fallback>
             <w:pict>
               <v:rect w14:anchorId="784F593D" id="Прямоугольник 6" o:spid="_x0000_s1026" style="position:absolute;left:0;text-align:left;margin-left:9pt;margin-top:6.95pt;width:2in;height:54pt;z-index:251657216;visibility:visible;mso-wrap-style:square;mso-width-percent:0;mso-height-percent:0;mso-wrap-distance-left:9pt;mso-wrap-distance-top:0;mso-wrap-distance-right:9pt;mso-wrap-distance-bottom:0;mso-position-horizontal:absolute;mso-position-horizontal-relative:text;mso-position-vertical:absolute;mso-position-vertical-relative:text;mso-width-percent:0;mso-height-percent:0;mso-width-relative:page;mso-height-relative:page;v-text-anchor:top" o:gfxdata="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">
                 <v:textbox>
@@ -362,7 +384,7 @@
               </wp:anchor>
             </w:drawing>
           </mc:Choice>
-          <mc:Fallback xmlns:a="http://schemas.openxmlformats.org/drawingml/2006/main" xmlns:a14="http://schemas.microsoft.com/office/drawing/2010/main" xmlns:pic="http://schemas.openxmlformats.org/drawingml/2006/picture" xmlns:wp14="http://schemas.microsoft.com/office/word/2010/wordml" xmlns:w16du="http://schemas.microsoft.com/office/word/2023/wordml/word16du" xmlns:oel="http://schemas.microsoft.com/office/2019/extlst">
+          <mc:Fallback xmlns:a="http://schemas.openxmlformats.org/drawingml/2006/main" xmlns:a14="http://schemas.microsoft.com/office/drawing/2010/main" xmlns:pic="http://schemas.openxmlformats.org/drawingml/2006/picture" xmlns:wp14="http://schemas.microsoft.com/office/word/2010/wordml">
             <w:pict w14:anchorId="01EB4423">
               <v:line id="Прямая соединительная линия 5" style="position:absolute;z-index:251658240;visibility:visible;mso-wrap-style:square;mso-width-percent:0;mso-height-percent:0;mso-wrap-distance-left:9pt;mso-wrap-distance-top:-3e-5mm;mso-wrap-distance-right:9pt;mso-wrap-distance-bottom:-3e-5mm;mso-position-horizontal:absolute;mso-position-horizontal-relative:text;mso-position-vertical:absolute;mso-position-vertical-relative:text;mso-width-percent:0;mso-height-percent:0;mso-width-relative:page;mso-height-relative:page" o:spid="_x0000_s1026" from="305.25pt,11.4pt" to="476.25pt,11.4pt" w14:anchorId="1C26AE46" o:gfxdata="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"/>
             </w:pict>
@@ -373,9 +395,23 @@
         <w:rPr>
           <w:color w:val="000000"/>
           <w:sz w:val="20"/>
-          <w:lang w:val="en-US"/>
-        </w:rPr>
-        <w:t xml:space="preserve">qwe</w:t>
+        </w:rPr>
+        <w:t xml:space="preserve">undefined</w:t>
+      </w:r>
+      <w:r>
+        <w:rPr>
+          <w:color w:val="000000"/>
+          <w:sz w:val="20"/>
+          <w:lang w:val="en-US"/>
+        </w:rPr>
+        <w:t/>
+      </w:r>
+      <w:r>
+        <w:rPr>
+          <w:color w:val="000000"/>
+          <w:sz w:val="20"/>
+        </w:rPr>
+        <w:t/>
       </w:r>
       <w:r>
         <w:rPr>
@@ -595,7 +631,7 @@
           <w:sz w:val="28"/>
           <w:szCs w:val="28"/>
         </w:rPr>
-        <w:t xml:space="preserve">qwe, </w:t>
+        <w:t xml:space="preserve">Выебать Саню(Богданова), </w:t>
       </w:r>
       <w:r>
         <w:rPr>
@@ -733,7 +769,6 @@
         <w:tabs>
           <w:tab w:val="right" w:leader="underscore" w:pos="9072"/>
         </w:tabs>
-        <w:ind w:firstLine="709"/>
         <w:jc w:val="both"/>
         <w:rPr>
           <w:sz w:val="28"/>
@@ -745,7 +780,17 @@
           <w:sz w:val="28"/>
           <w:szCs w:val="28"/>
         </w:rPr>
-        <w:t xml:space="preserve">qwe</w:t>
+        <w:t xml:space="preserve">          Саня пидорас сссссссссссссссссссссссссссссссссссссссссссссссссссссссссссссссссссссссс</w:t>
+      </w:r>
+      <w:r>
+        <w:br/>
+      </w:r>
+      <w:r>
+        <w:rPr>
+          <w:sz w:val="28"/>
+          <w:szCs w:val="28"/>
+        </w:rPr>
+        <w:t xml:space="preserve">          Поэтому надо трахнуть его</w:t>
       </w:r>
     </w:p>
     <w:p>
@@ -788,7 +833,6 @@
         <w:tabs>
           <w:tab w:val="right" w:leader="underscore" w:pos="9072"/>
         </w:tabs>
-        <w:ind w:firstLine="709"/>
         <w:jc w:val="both"/>
         <w:rPr>
           <w:sz w:val="28"/>
@@ -800,7 +844,7 @@
           <w:sz w:val="28"/>
           <w:szCs w:val="28"/>
         </w:rPr>
-        <w:t xml:space="preserve">qwe</w:t>
+        <w:t xml:space="preserve">          Пустить Саню по кругу</w:t>
       </w:r>
     </w:p>
     <w:p>
@@ -840,19 +884,29 @@
     </w:p>
     <w:p>
       <w:pPr>
-        <w:ind w:firstLine="708"/>
-        <w:rPr>
-          <w:b/>
-          <w:sz w:val="28"/>
-        </w:rPr>
-      </w:pPr>
-      <w:r>
-        <w:rPr>
-          <w:sz w:val="28"/>
-          <w:szCs w:val="28"/>
-          <w:lang w:val="en-US"/>
-        </w:rPr>
-        <w:t xml:space="preserve">qwe</w:t>
+        <w:rPr>
+          <w:b/>
+          <w:sz w:val="28"/>
+        </w:rPr>
+      </w:pPr>
+      <w:r>
+        <w:rPr>
+          <w:sz w:val="28"/>
+          <w:szCs w:val="28"/>
+          <w:lang w:val="en-US"/>
+        </w:rPr>
+        <w:t xml:space="preserve">          Все будут довольны</w:t>
+      </w:r>
+      <w:r>
+        <w:br/>
+      </w:r>
+      <w:r>
+        <w:rPr>
+          <w:sz w:val="28"/>
+          <w:szCs w:val="28"/>
+          <w:lang w:val="en-US"/>
+        </w:rPr>
+        <w:t xml:space="preserve">          (Саня, наверно, нет!)</w:t>
       </w:r>
       <w:r>
         <w:br w:type="page"/>
@@ -1190,7 +1244,8 @@
         <w:gridCol w:w="1702"/>
         <w:gridCol w:w="2268"/>
         <w:gridCol w:w="1559"/>
-        <w:gridCol w:w="3065"/>
+        <w:gridCol w:w="2126"/>
+        <w:gridCol w:w="939"/>
       </w:tblGrid>
       <w:tr>
         <w:trPr>
@@ -1256,7 +1311,7 @@
                 <w:szCs w:val="22"/>
                 <w:lang w:val="en-US"/>
               </w:rPr>
-              <w:t xml:space="preserve">qwe</w:t>
+              <w:t xml:space="preserve">Дмитрук Илья Игоревич</w:t>
             </w:r>
             <w:r>
               <w:rPr>
@@ -1299,7 +1354,7 @@
                 <w:szCs w:val="22"/>
                 <w:lang w:val="en-US"/>
               </w:rPr>
-              <w:t xml:space="preserve">qwe</w:t>
+              <w:t xml:space="preserve">GYM</w:t>
             </w:r>
             <w:r>
               <w:rPr>
@@ -1343,7 +1398,7 @@
                 <w:szCs w:val="22"/>
                 <w:lang w:val="en-US"/>
               </w:rPr>
-              <w:t xml:space="preserve">qwe</w:t>
+              <w:t xml:space="preserve">BOSS OF THE GYM</w:t>
             </w:r>
             <w:r>
               <w:rPr>
@@ -1384,7 +1439,7 @@
                 <w:szCs w:val="22"/>
                 <w:lang w:val="en-US"/>
               </w:rPr>
-              <w:t xml:space="preserve">2000</w:t>
+              <w:t xml:space="preserve">2004</w:t>
             </w:r>
             <w:r>
               <w:rPr>
@@ -1406,7 +1461,7 @@
         </w:tc>
         <w:tc>
           <w:tcPr>
-            <w:tcW w:w="3065" w:type="dxa"/>
+            <w:tcW w:w="2126" w:type="dxa"/>
           </w:tcPr>
           <w:p>
             <w:pPr>
@@ -1423,7 +1478,7 @@
                 <w:szCs w:val="22"/>
                 <w:lang w:val="en-US"/>
               </w:rPr>
-              <w:t xml:space="preserve">qwe</w:t>
+              <w:t xml:space="preserve">Своим большим членом, жестко Саню отымеет</w:t>
             </w:r>
             <w:r>
               <w:rPr>
@@ -1450,10 +1505,326 @@
               </w:rPr>
               <w:t/>
             </w:r>
+          </w:p>
+        </w:tc>
+        <w:tc>
+          <w:tcPr>
+            <w:tcW w:w="939" w:type="dxa"/>
+          </w:tcPr>
+          <w:p>
+            <w:pPr>
+              <w:suppressAutoHyphens/>
+              <w:rPr>
+                <w:sz w:val="22"/>
+                <w:szCs w:val="22"/>
+                <w:lang w:val="en-US"/>
+              </w:rPr>
+            </w:pPr>
           </w:p>
         </w:tc>
       </w:tr>
     </w:tbl>
+    <w:tbl>
+      <w:tblPr>
+        <w:tblW w:w="11287" w:type="dxa"/>
+        <w:tblInd w:w="-5" w:type="dxa"/>
+        <w:tblBorders>
+          <w:top w:val="single" w:sz="4" w:space="0" w:color="auto"/>
+          <w:left w:val="single" w:sz="4" w:space="0" w:color="auto"/>
+          <w:bottom w:val="single" w:sz="4" w:space="0" w:color="auto"/>
+          <w:right w:val="single" w:sz="4" w:space="0" w:color="auto"/>
+          <w:insideH w:val="single" w:sz="4" w:space="0" w:color="auto"/>
+          <w:insideV w:val="single" w:sz="4" w:space="0" w:color="auto"/>
+        </w:tblBorders>
+        <w:tblLayout w:type="fixed"/>
+        <w:tblLook w:val="0000" w:firstRow="0" w:lastRow="0" w:firstColumn="0" w:lastColumn="0" w:noHBand="0" w:noVBand="0"/>
+      </w:tblPr>
+      <w:tblGrid>
+        <w:gridCol w:w="1500"/>
+        <w:gridCol w:w="1193"/>
+        <w:gridCol w:w="1702"/>
+        <w:gridCol w:w="2268"/>
+        <w:gridCol w:w="1559"/>
+        <w:gridCol w:w="2126"/>
+        <w:gridCol w:w="939"/>
+      </w:tblGrid>
+      <w:tr>
+        <w:trPr>
+          <w:trHeight w:val="527"/>
+        </w:trPr>
+        <w:tc>
+          <w:tcPr>
+            <w:tcW w:w="1500" w:type="dxa"/>
+          </w:tcPr>
+          <w:p>
+            <w:pPr>
+              <w:suppressAutoHyphens/>
+              <w:jc w:val="center"/>
+              <w:rPr>
+                <w:sz w:val="22"/>
+                <w:szCs w:val="22"/>
+                <w:lang w:val="en-US"/>
+              </w:rPr>
+            </w:pPr>
+            <w:r>
+              <w:rPr>
+                <w:sz w:val="22"/>
+                <w:szCs w:val="22"/>
+                <w:lang w:val="en-US"/>
+              </w:rPr>
+              <w:t xml:space="preserve">200</w:t>
+            </w:r>
+            <w:r>
+              <w:rPr>
+                <w:color w:val="000000"/>
+                <w:sz w:val="22"/>
+                <w:szCs w:val="22"/>
+              </w:rPr>
+              <w:t/>
+            </w:r>
+            <w:r>
+              <w:rPr>
+                <w:sz w:val="22"/>
+                <w:szCs w:val="22"/>
+                <w:lang w:val="en-US"/>
+              </w:rPr>
+              <w:t/>
+            </w:r>
+          </w:p>
+        </w:tc>
+        <w:tc>
+          <w:tcPr>
+            <w:tcW w:w="1193" w:type="dxa"/>
+          </w:tcPr>
+          <w:p>
+            <w:pPr>
+              <w:suppressAutoHyphens/>
+              <w:jc w:val="center"/>
+              <w:rPr>
+                <w:sz w:val="22"/>
+                <w:szCs w:val="22"/>
+                <w:lang w:val="en-US"/>
+              </w:rPr>
+            </w:pPr>
+            <w:r>
+              <w:rPr>
+                <w:sz w:val="22"/>
+                <w:szCs w:val="22"/>
+                <w:lang w:val="en-US"/>
+              </w:rPr>
+              <w:t xml:space="preserve">Метлушко Андрей Пидорас</w:t>
+            </w:r>
+            <w:r>
+              <w:rPr>
+                <w:color w:val="000000"/>
+                <w:sz w:val="22"/>
+                <w:szCs w:val="22"/>
+              </w:rPr>
+              <w:t/>
+            </w:r>
+            <w:r>
+              <w:rPr>
+                <w:sz w:val="22"/>
+                <w:szCs w:val="22"/>
+                <w:lang w:val="en-US"/>
+              </w:rPr>
+              <w:t/>
+            </w:r>
+          </w:p>
+        </w:tc>
+        <w:tc>
+          <w:tcPr>
+            <w:tcW w:w="1702" w:type="dxa"/>
+          </w:tcPr>
+          <w:p>
+            <w:pPr>
+              <w:pStyle w:val="11"/>
+              <w:suppressAutoHyphens/>
+              <w:jc w:val="center"/>
+              <w:rPr>
+                <w:rFonts w:ascii="Times New Roman" w:hAnsi="Times New Roman"/>
+                <w:sz w:val="22"/>
+                <w:szCs w:val="22"/>
+                <w:lang w:val="en-US"/>
+              </w:rPr>
+            </w:pPr>
+            <w:r>
+              <w:rPr>
+                <w:rFonts w:ascii="Times New Roman" w:hAnsi="Times New Roman"/>
+                <w:sz w:val="22"/>
+                <w:szCs w:val="22"/>
+                <w:lang w:val="en-US"/>
+              </w:rPr>
+              <w:t xml:space="preserve">Тюрьма(сидит там)</w:t>
+            </w:r>
+            <w:r>
+              <w:rPr>
+                <w:rFonts w:ascii="Times New Roman" w:hAnsi="Times New Roman"/>
+                <w:color w:val="000000"/>
+                <w:sz w:val="22"/>
+                <w:szCs w:val="22"/>
+              </w:rPr>
+              <w:t/>
+            </w:r>
+            <w:r>
+              <w:rPr>
+                <w:rFonts w:ascii="Times New Roman" w:hAnsi="Times New Roman"/>
+                <w:sz w:val="22"/>
+                <w:szCs w:val="22"/>
+                <w:lang w:val="en-US"/>
+              </w:rPr>
+              <w:t/>
+            </w:r>
+          </w:p>
+        </w:tc>
+        <w:tc>
+          <w:tcPr>
+            <w:tcW w:w="2268" w:type="dxa"/>
+          </w:tcPr>
+          <w:p>
+            <w:pPr>
+              <w:suppressAutoHyphens/>
+              <w:jc w:val="center"/>
+              <w:rPr>
+                <w:sz w:val="22"/>
+                <w:szCs w:val="22"/>
+                <w:highlight w:val="darkYellow"/>
+                <w:lang w:val="en-US"/>
+              </w:rPr>
+            </w:pPr>
+            <w:r>
+              <w:rPr>
+                <w:color w:val="000000"/>
+                <w:sz w:val="22"/>
+                <w:szCs w:val="22"/>
+                <w:lang w:val="en-US"/>
+              </w:rPr>
+              <w:t xml:space="preserve">Опускатель</w:t>
+            </w:r>
+            <w:r>
+              <w:rPr>
+                <w:color w:val="000000"/>
+                <w:sz w:val="22"/>
+                <w:szCs w:val="22"/>
+              </w:rPr>
+              <w:t/>
+            </w:r>
+            <w:r>
+              <w:rPr>
+                <w:color w:val="000000"/>
+                <w:sz w:val="22"/>
+                <w:szCs w:val="22"/>
+                <w:lang w:val="en-US"/>
+              </w:rPr>
+              <w:t/>
+            </w:r>
+          </w:p>
+        </w:tc>
+        <w:tc>
+          <w:tcPr>
+            <w:tcW w:w="1559" w:type="dxa"/>
+          </w:tcPr>
+          <w:p>
+            <w:pPr>
+              <w:suppressAutoHyphens/>
+              <w:jc w:val="center"/>
+              <w:rPr>
+                <w:sz w:val="22"/>
+                <w:szCs w:val="22"/>
+                <w:lang w:val="en-US"/>
+              </w:rPr>
+            </w:pPr>
+            <w:r>
+              <w:rPr>
+                <w:sz w:val="22"/>
+                <w:szCs w:val="22"/>
+                <w:lang w:val="en-US"/>
+              </w:rPr>
+              <w:t xml:space="preserve">2004</w:t>
+            </w:r>
+            <w:r>
+              <w:rPr>
+                <w:color w:val="000000"/>
+                <w:sz w:val="22"/>
+                <w:szCs w:val="22"/>
+              </w:rPr>
+              <w:t/>
+            </w:r>
+            <w:r>
+              <w:rPr>
+                <w:sz w:val="22"/>
+                <w:szCs w:val="22"/>
+                <w:lang w:val="en-US"/>
+              </w:rPr>
+              <w:t/>
+            </w:r>
+          </w:p>
+        </w:tc>
+        <w:tc>
+          <w:tcPr>
+            <w:tcW w:w="2126" w:type="dxa"/>
+          </w:tcPr>
+          <w:p>
+            <w:pPr>
+              <w:suppressAutoHyphens/>
+              <w:rPr>
+                <w:sz w:val="22"/>
+                <w:szCs w:val="22"/>
+                <w:lang w:val="en-US"/>
+              </w:rPr>
+            </w:pPr>
+            <w:r>
+              <w:rPr>
+                <w:sz w:val="22"/>
+                <w:szCs w:val="22"/>
+                <w:lang w:val="en-US"/>
+              </w:rPr>
+              <w:t xml:space="preserve">Имеет опыт опущения (на себе)</w:t>
+            </w:r>
+            <w:r>
+              <w:rPr>
+                <w:color w:val="000000"/>
+                <w:sz w:val="22"/>
+                <w:szCs w:val="22"/>
+              </w:rPr>
+              <w:t/>
+            </w:r>
+            <w:r>
+              <w:rPr>
+                <w:color w:val="000000"/>
+                <w:sz w:val="22"/>
+                <w:szCs w:val="22"/>
+                <w:lang w:val="en-US"/>
+              </w:rPr>
+              <w:t/>
+            </w:r>
+            <w:r>
+              <w:rPr>
+                <w:sz w:val="22"/>
+                <w:szCs w:val="22"/>
+                <w:lang w:val="en-US"/>
+              </w:rPr>
+              <w:t/>
+            </w:r>
+          </w:p>
+        </w:tc>
+        <w:tc>
+          <w:tcPr>
+            <w:tcW w:w="939" w:type="dxa"/>
+          </w:tcPr>
+          <w:p>
+            <w:pPr>
+              <w:suppressAutoHyphens/>
+              <w:rPr>
+                <w:sz w:val="22"/>
+                <w:szCs w:val="22"/>
+                <w:lang w:val="en-US"/>
+              </w:rPr>
+            </w:pPr>
+          </w:p>
+        </w:tc>
+      </w:tr>
+    </w:tbl>
     <w:p>
       <w:pPr>
         <w:suppressAutoHyphens/>
@@ -1761,7 +2132,16 @@
           <w:szCs w:val="26"/>
         </w:rPr>
         <w:tab/>
-        <w:t>от «</w:t>
+        <w:t xml:space="preserve">от </w:t>
+      </w:r>
+      <w:proofErr w:type="gramStart"/>
+      <w:r>
+        <w:rPr>
+          <w:snapToGrid w:val="0"/>
+          <w:sz w:val="26"/>
+          <w:szCs w:val="26"/>
+        </w:rPr>
+        <w:t>«</w:t>
       </w:r>
       <w:r>
         <w:rPr>
@@ -1770,7 +2150,17 @@
           <w:szCs w:val="26"/>
           <w:u w:val="single"/>
         </w:rPr>
-        <w:t xml:space="preserve">       </w:t>
+        <w:t xml:space="preserve">  </w:t>
+      </w:r>
+      <w:proofErr w:type="gramEnd"/>
+      <w:r>
+        <w:rPr>
+          <w:snapToGrid w:val="0"/>
+          <w:sz w:val="26"/>
+          <w:szCs w:val="26"/>
+          <w:u w:val="single"/>
+        </w:rPr>
+        <w:t xml:space="preserve">     </w:t>
       </w:r>
       <w:r>
         <w:rPr>
@@ -1866,7 +2256,7 @@
           <w:szCs w:val="26"/>
           <w:u w:val="single"/>
         </w:rPr>
-        <w:t xml:space="preserve">qwe</w:t>
+        <w:t xml:space="preserve">Выебать Саню(Богданова)</w:t>
       </w:r>
       <w:r>
         <w:rPr>
@@ -1938,6 +2328,7 @@
         </w:rPr>
         <w:t/>
       </w:r>
+      <w:proofErr w:type="gramStart"/>
       <w:r>
         <w:rPr>
           <w:sz w:val="26"/>
@@ -1966,28 +2357,101 @@
           <w:sz w:val="26"/>
           <w:szCs w:val="26"/>
         </w:rPr>
-        <w:t xml:space="preserve">qwe</w:t>
-      </w:r>
-      <w:r>
-        <w:rPr>
-          <w:lang w:val="en-US"/>
-        </w:rPr>
-        <w:t/>
-      </w:r>
-      <w:r>
-        <w:rPr>
-          <w:lang w:val="en-US"/>
-        </w:rPr>
-        <w:t/>
-      </w:r>
-      <w:r>
-        <w:rPr>
-          <w:lang w:val="en-US"/>
-        </w:rPr>
-        <w:t/>
-      </w:r>
-      <w:r>
-        <w:t/>
+        <w:t xml:space="preserve">Дмитрук И. И.</w:t>
+      </w:r>
+      <w:proofErr w:type="gramEnd"/>
+      <w:r>
+        <w:rPr>
+          <w:lang w:val="en-US"/>
+        </w:rPr>
+        <w:t/>
+      </w:r>
+      <w:r>
+        <w:rPr>
+          <w:lang w:val="en-US"/>
+        </w:rPr>
+        <w:t/>
+      </w:r>
+      <w:r>
+        <w:rPr>
+          <w:lang w:val="en-US"/>
+        </w:rPr>
+        <w:t/>
+      </w:r>
+      <w:r>
+        <w:t/>
+      </w:r>
+      <w:r>
+        <w:rPr>
+          <w:lang w:val="en-US"/>
+        </w:rPr>
+        <w:t xml:space="preserve">, </w:t>
+      </w:r>
+      <w:r>
+        <w:rPr>
+          <w:sz w:val="26"/>
+          <w:szCs w:val="26"/>
+        </w:rPr>
+        <w:t/>
+      </w:r>
+      <w:proofErr w:type="gramStart"/>
+      <w:r>
+        <w:rPr>
+          <w:sz w:val="26"/>
+          <w:szCs w:val="26"/>
+          <w:lang w:val="en-US"/>
+        </w:rPr>
+        <w:t/>
+      </w:r>
+      <w:r>
+        <w:rPr>
+          <w:sz w:val="26"/>
+          <w:szCs w:val="26"/>
+          <w:lang w:val="en-US"/>
+        </w:rPr>
+        <w:t/>
+      </w:r>
+      <w:r>
+        <w:rPr>
+          <w:sz w:val="26"/>
+          <w:szCs w:val="26"/>
+        </w:rPr>
+        <w:t/>
+      </w:r>
+      <w:r>
+        <w:rPr>
+          <w:sz w:val="26"/>
+          <w:szCs w:val="26"/>
+        </w:rPr>
+        <w:t xml:space="preserve">Метлушко А. П.</w:t>
+      </w:r>
+      <w:proofErr w:type="gramEnd"/>
+      <w:r>
+        <w:rPr>
+          <w:lang w:val="en-US"/>
+        </w:rPr>
+        <w:t/>
+      </w:r>
+      <w:r>
+        <w:rPr>
+          <w:lang w:val="en-US"/>
+        </w:rPr>
+        <w:t/>
+      </w:r>
+      <w:r>
+        <w:rPr>
+          <w:lang w:val="en-US"/>
+        </w:rPr>
+        <w:t/>
+      </w:r>
+      <w:r>
+        <w:t/>
+      </w:r>
+      <w:r>
+        <w:rPr>
+          <w:lang w:val="en-US"/>
+        </w:rPr>
+        <w:t xml:space="preserve">, </w:t>
       </w:r>
       <w:r>
         <w:rPr>
@@ -2245,7 +2709,7 @@
                 <w:szCs w:val="26"/>
                 <w:lang w:val="en-US"/>
               </w:rPr>
-              <w:t xml:space="preserve">qwe</w:t>
+              <w:t xml:space="preserve">Дмитрук И. И.</w:t>
             </w:r>
             <w:r>
               <w:rPr>
@@ -2300,7 +2764,7 @@
                 <w:szCs w:val="26"/>
                 <w:lang w:val="en-US"/>
               </w:rPr>
-              <w:t xml:space="preserve">qwe</w:t>
+              <w:t xml:space="preserve">BOSS OF THE GYM</w:t>
             </w:r>
             <w:r>
               <w:rPr>
@@ -2337,7 +2801,7 @@
               <w:rPr>
                 <w:lang w:val="en-US"/>
               </w:rPr>
-              <w:t xml:space="preserve">12</w:t>
+              <w:t xml:space="preserve">85</w:t>
             </w:r>
             <w:r>
               <w:rPr>
@@ -2367,6 +2831,195 @@
         </w:tc>
       </w:tr>
     </w:tbl>
+    <w:tbl>
+      <w:tblPr>
+        <w:tblW w:w="9747" w:type="dxa"/>
+        <w:tblBorders>
+          <w:top w:val="single" w:sz="4" w:space="0" w:color="auto"/>
+          <w:bottom w:val="single" w:sz="4" w:space="0" w:color="auto"/>
+          <w:right w:val="single" w:sz="4" w:space="0" w:color="auto"/>
+          <w:insideH w:val="single" w:sz="4" w:space="0" w:color="auto"/>
+          <w:insideV w:val="single" w:sz="4" w:space="0" w:color="auto"/>
+        </w:tblBorders>
+        <w:tblLayout w:type="fixed"/>
+        <w:tblLook w:val="0000" w:firstRow="0" w:lastRow="0" w:firstColumn="0" w:lastColumn="0" w:noHBand="0" w:noVBand="0"/>
+      </w:tblPr>
+      <w:tblGrid>
+        <w:gridCol w:w="648"/>
+        <w:gridCol w:w="2700"/>
+        <w:gridCol w:w="4840"/>
+        <w:gridCol w:w="1559"/>
+      </w:tblGrid>
+      <w:tr>
+        <w:tc>
+          <w:tcPr>
+            <w:tcW w:w="648" w:type="dxa"/>
+            <w:tcBorders>
+              <w:left w:val="single" w:sz="4" w:space="0" w:color="auto"/>
+            </w:tcBorders>
+            <w:vAlign w:val="center"/>
+          </w:tcPr>
+          <w:p>
+            <w:pPr>
+              <w:rPr>
+                <w:sz w:val="26"/>
+                <w:szCs w:val="26"/>
+                <w:lang w:val="en-US"/>
+              </w:rPr>
+            </w:pPr>
+            <w:r>
+              <w:rPr>
+                <w:sz w:val="26"/>
+                <w:szCs w:val="26"/>
+                <w:lang w:val="en-US"/>
+              </w:rPr>
+              <w:t xml:space="preserve">2</w:t>
+            </w:r>
+          </w:p>
+        </w:tc>
+        <w:tc>
+          <w:tcPr>
+            <w:tcW w:w="2700" w:type="dxa"/>
+            <w:vAlign w:val="center"/>
+          </w:tcPr>
+          <w:p>
+            <w:pPr>
+              <w:ind w:left="284"/>
+              <w:rPr>
+                <w:sz w:val="26"/>
+                <w:szCs w:val="26"/>
+                <w:highlight w:val="red"/>
+                <w:lang w:val="en-US"/>
+              </w:rPr>
+            </w:pPr>
+            <w:r>
+              <w:rPr>
+                <w:sz w:val="26"/>
+                <w:szCs w:val="26"/>
+                <w:lang w:val="en-US"/>
+              </w:rPr>
+              <w:t xml:space="preserve">Метлушко А. П.</w:t>
+            </w:r>
+            <w:r>
+              <w:rPr>
+                <w:sz w:val="26"/>
+                <w:szCs w:val="26"/>
+                <w:lang w:val="en-US"/>
+              </w:rPr>
+              <w:t/>
+            </w:r>
+            <w:r>
+              <w:rPr>
+                <w:sz w:val="26"/>
+                <w:szCs w:val="26"/>
+                <w:lang w:val="en-US"/>
+              </w:rPr>
+              <w:t/>
+            </w:r>
+          </w:p>
+        </w:tc>
+        <w:tc>
+          <w:tcPr>
+            <w:tcW w:w="4840" w:type="dxa"/>
+            <w:vAlign w:val="center"/>
+          </w:tcPr>
+          <w:p>
+            <w:pPr>
+              <w:ind w:left="284"/>
+              <w:rPr>
+                <w:sz w:val="26"/>
+                <w:szCs w:val="26"/>
+                <w:lang w:val="en-US"/>
+              </w:rPr>
+            </w:pPr>
+            <w:r>
+              <w:rPr>
+                <w:sz w:val="26"/>
+                <w:szCs w:val="26"/>
+                <w:highlight w:val="yellow"/>
+              </w:rPr>
+              <w:t xml:space="preserve">Филиал «Минское УМГ»</w:t>
+            </w:r>
+            <w:r>
+              <w:rPr>
+                <w:sz w:val="26"/>
+                <w:szCs w:val="26"/>
+              </w:rPr>
+              <w:t xml:space="preserve">, </w:t>
+            </w:r>
+            <w:r>
+              <w:rPr>
+                <w:sz w:val="26"/>
+                <w:szCs w:val="26"/>
+                <w:lang w:val="en-US"/>
+              </w:rPr>
+              <w:t xml:space="preserve">Опускатель</w:t>
+            </w:r>
+            <w:r>
+              <w:rPr>
+                <w:sz w:val="26"/>
+                <w:szCs w:val="26"/>
+                <w:lang w:val="en-US"/>
+              </w:rPr>
+              <w:t/>
+            </w:r>
+            <w:r>
+              <w:rPr>
+                <w:sz w:val="26"/>
+                <w:szCs w:val="26"/>
+                <w:lang w:val="en-US"/>
+              </w:rPr>
+              <w:t/>
+            </w:r>
+          </w:p>
+        </w:tc>
+        <w:tc>
+          <w:tcPr>
+            <w:tcW w:w="1559" w:type="dxa"/>
+            <w:vAlign w:val="center"/>
+          </w:tcPr>
+          <w:p>
+            <w:pPr>
+              <w:rPr>
+                <w:sz w:val="26"/>
+                <w:szCs w:val="26"/>
+                <w:lang w:val="en-US"/>
+              </w:rPr>
+            </w:pPr>
+            <w:r>
+              <w:rPr>
+                <w:lang w:val="en-US"/>
+              </w:rPr>
+              <w:t xml:space="preserve">15</w:t>
+            </w:r>
+            <w:r>
+              <w:rPr>
+                <w:lang w:val="en-US"/>
+              </w:rPr>
+              <w:t/>
+            </w:r>
+            <w:r>
+              <w:rPr>
+                <w:lang w:val="en-US"/>
+              </w:rPr>
+              <w:t/>
+            </w:r>
+            <w:r>
+              <w:rPr>
+                <w:lang w:val="en-US"/>
+              </w:rPr>
+              <w:t/>
+            </w:r>
+            <w:r>
+              <w:rPr>
+                <w:lang w:val="en-US"/>
+              </w:rPr>
+              <w:t/>
+            </w:r>
+          </w:p>
+        </w:tc>
+      </w:tr>
+    </w:tbl>
     <w:p>
       <w:pPr>
         <w:ind w:firstLine="709"/>
@@ -2399,7 +3052,71 @@
           <w:u w:val="single"/>
           <w:lang w:val="en-US"/>
         </w:rPr>
-        <w:t xml:space="preserve">qwe</w:t>
+        <w:t xml:space="preserve">Дмитрук И. И.</w:t>
+      </w:r>
+      <w:r>
+        <w:rPr>
+          <w:u w:val="single"/>
+          <w:lang w:val="en-US"/>
+        </w:rPr>
+        <w:t/>
+      </w:r>
+      <w:r>
+        <w:t xml:space="preserve">_</w:t>
+      </w:r>
+      <w:r>
+        <w:t xml:space="preserve">______</w:t>
+      </w:r>
+      <w:r>
+        <w:t xml:space="preserve">_/</w:t>
+      </w:r>
+    </w:p>
+    <w:p>
+      <w:pPr>
+        <w:autoSpaceDE w:val="0"/>
+        <w:autoSpaceDN w:val="0"/>
+        <w:adjustRightInd w:val="0"/>
+        <w:ind w:right="423"/>
+        <w:jc w:val="both"/>
+        <w:rPr>
+          <w:sz w:val="20"/>
+          <w:szCs w:val="20"/>
+          <w:lang w:val="en-US"/>
+        </w:rPr>
+      </w:pPr>
+      <w:r>
+        <w:rPr>
+          <w:sz w:val="20"/>
+          <w:szCs w:val="20"/>
+        </w:rPr>
+        <w:t xml:space="preserve">                     подпись                расшифровка подписи     </w:t>
+      </w:r>
+    </w:p>
+    <w:p>
+      <w:pPr>
+        <w:rPr>
+          <w:lang w:val="en-US"/>
+        </w:rPr>
+      </w:pPr>
+    </w:p>
+    <w:p>
+      <w:pPr>
+        <w:autoSpaceDE w:val="0"/>
+        <w:autoSpaceDN w:val="0"/>
+        <w:adjustRightInd w:val="0"/>
+        <w:ind w:firstLine="709"/>
+      </w:pPr>
+      <w:r>
+        <w:t xml:space="preserve">____________ /__</w:t>
+      </w:r>
+      <w:r>
+        <w:rPr>
+          <w:sz w:val="26"/>
+          <w:szCs w:val="26"/>
+          <w:u w:val="single"/>
+          <w:lang w:val="en-US"/>
+        </w:rPr>
+        <w:t xml:space="preserve">Метлушко А. П.</w:t>
       </w:r>
       <w:r>
         <w:rPr>
@@ -2533,7 +3250,23 @@
           <w:sz w:val="28"/>
           <w:szCs w:val="28"/>
         </w:rPr>
-        <w:t>«___»_____________ ____ г.</w:t>
+        <w:t>«__</w:t>
+      </w:r>
+      <w:proofErr w:type="gramStart"/>
+      <w:r>
+        <w:rPr>
+          <w:sz w:val="28"/>
+          <w:szCs w:val="28"/>
+        </w:rPr>
+        <w:t>_»_</w:t>
+      </w:r>
+      <w:proofErr w:type="gramEnd"/>
+      <w:r>
+        <w:rPr>
+          <w:sz w:val="28"/>
+          <w:szCs w:val="28"/>
+        </w:rPr>
+        <w:t>____________ ____ г.</w:t>
       </w:r>
     </w:p>
     <w:p>
@@ -2579,7 +3312,7 @@
           <w:sz w:val="28"/>
           <w:szCs w:val="28"/>
         </w:rPr>
-        <w:t xml:space="preserve">qwe</w:t>
+        <w:t xml:space="preserve">Выебать Саню(Богданова)</w:t>
       </w:r>
       <w:r>
         <w:rPr>
@@ -2658,18 +3391,40 @@
           <w:szCs w:val="28"/>
           <w:u w:val="single"/>
         </w:rPr>
-        <w:t>Сведения о предполагаемом объекте использования:</w:t>
-      </w:r>
-      <w:r>
-        <w:rPr>
-          <w:sz w:val="28"/>
-          <w:szCs w:val="28"/>
-        </w:rPr>
-        <w:t xml:space="preserve">qwe</w:t>
+        <w:t xml:space="preserve">Сведения о предполагаемом объекте </w:t>
+      </w:r>
+      <w:proofErr w:type="gramStart"/>
+      <w:r>
+        <w:rPr>
+          <w:sz w:val="28"/>
+          <w:szCs w:val="28"/>
+          <w:u w:val="single"/>
+        </w:rPr>
+        <w:t>использования:</w:t>
+      </w:r>
+      <w:r>
+        <w:rPr>
+          <w:sz w:val="28"/>
+          <w:szCs w:val="28"/>
+          <w:u w:val="single"/>
+        </w:rPr>
+        <w:t xml:space="preserve">Настоящий пидорас</w:t>
+      </w:r>
+      <w:proofErr w:type="gramEnd"/>
+      <w:r>
+        <w:rPr>
+          <w:sz w:val="28"/>
+          <w:szCs w:val="28"/>
+          <w:u w:val="single"/>
+        </w:rPr>
+        <w:t/>
       </w:r>
       <w:commentRangeStart w:id="3"/>
       <w:commentRangeEnd w:id="3"/>
       <w:r>
+        <w:rPr>
+          <w:u w:val="single"/>
+        </w:rPr>
         <w:commentReference w:id="3"/>
       </w:r>
       <w:r>
@@ -2709,7 +3464,7 @@
           <w:sz w:val="28"/>
           <w:szCs w:val="28"/>
         </w:rPr>
-        <w:t xml:space="preserve">qwe</w:t>
+        <w:t xml:space="preserve">Готово на все 100</w:t>
       </w:r>
     </w:p>
     <w:p>
@@ -2745,7 +3500,7 @@
           <w:szCs w:val="28"/>
           <w:u w:val="single"/>
         </w:rPr>
-        <w:t xml:space="preserve">qwe</w:t>
+        <w:t xml:space="preserve">          Всем будет хорОшо</w:t>
       </w:r>
       <w:r>
         <w:rPr>
@@ -2840,7 +3595,18 @@
           <w:szCs w:val="28"/>
           <w:u w:val="single"/>
         </w:rPr>
-        <w:t xml:space="preserve">qwe</w:t>
+        <w:t xml:space="preserve">          Все получат кайф</w:t>
+      </w:r>
+      <w:r>
+        <w:br/>
+      </w:r>
+      <w:r>
+        <w:rPr>
+          <w:sz w:val="28"/>
+          <w:szCs w:val="28"/>
+          <w:u w:val="single"/>
+        </w:rPr>
+        <w:t xml:space="preserve">          Саня будет продырявлен полностью</w:t>
       </w:r>
       <w:r>
         <w:rPr>
@@ -2912,7 +3678,7 @@
           <w:szCs w:val="28"/>
           <w:u w:val="single"/>
         </w:rPr>
-        <w:t xml:space="preserve">qwe</w:t>
+        <w:t xml:space="preserve">Все давно хотели Саню отымет</w:t>
       </w:r>
       <w:r>
         <w:rPr>
@@ -2988,7 +3754,7 @@
           <w:u w:val="single"/>
           <w:lang w:val="en-US"/>
         </w:rPr>
-        <w:t xml:space="preserve">qwe</w:t>
+        <w:t xml:space="preserve">Все давно хотели Саню отымет</w:t>
       </w:r>
     </w:p>
     <w:p>
@@ -3040,7 +3806,7 @@
           <w:u w:val="single"/>
           <w:lang w:val="en-US"/>
         </w:rPr>
-        <w:t xml:space="preserve">qwe</w:t>
+        <w:t xml:space="preserve">Очень нужно</w:t>
       </w:r>
     </w:p>
     <w:p>
@@ -3099,7 +3865,7 @@
           <w:u w:val="single"/>
           <w:lang w:val="en-US"/>
         </w:rPr>
-        <w:t xml:space="preserve">qwe</w:t>
+        <w:t xml:space="preserve">Нет оснований, про это должны все знатб</w:t>
       </w:r>
       <w:r>
         <w:rPr>
@@ -3170,7 +3936,7 @@
                 <w:szCs w:val="28"/>
                 <w:lang w:val="en-US"/>
               </w:rPr>
-              <w:t xml:space="preserve">qwe</w:t>
+              <w:t xml:space="preserve">XXXX</w:t>
             </w:r>
             <w:r>
               <w:rPr>
@@ -3284,7 +4050,7 @@
                 <w:szCs w:val="28"/>
                 <w:lang w:val="en-US"/>
               </w:rPr>
-              <w:t xml:space="preserve">qwe</w:t>
+              <w:t xml:space="preserve">XX XX XX</w:t>
             </w:r>
             <w:r>
               <w:rPr>
@@ -3363,19 +4129,9 @@
           <w:sz w:val="28"/>
           <w:szCs w:val="28"/>
           <w:shd w:val="clear" w:color="auto" w:fill="FFFFFF"/>
-        </w:rPr>
-        <w:t>требованиям соответствует</w:t>
-      </w:r>
-      <w:r>
-        <w:rPr>
-          <w:i/>
-          <w:color w:val="000000"/>
-          <w:sz w:val="28"/>
-          <w:szCs w:val="28"/>
-          <w:shd w:val="clear" w:color="auto" w:fill="FFFFFF"/>
-          <w:lang w:val="en-US"/>
-        </w:rPr>
-        <w:t xml:space="preserve"> да</w:t>
+          <w:lang w:val="en-US"/>
+        </w:rPr>
+        <w:t xml:space="preserve">требованиям соответствует</w:t>
       </w:r>
       <w:r>
         <w:rPr>
@@ -3465,7 +4221,7 @@
                 <w:shd w:val="clear" w:color="auto" w:fill="FFFFFF"/>
                 <w:lang w:val="en-US"/>
               </w:rPr>
-              <w:t xml:space="preserve">qweq</w:t>
+              <w:t xml:space="preserve">FFFFFF</w:t>
             </w:r>
             <w:r>
               <w:rPr>
@@ -3581,7 +4337,7 @@
                 <w:shd w:val="clear" w:color="auto" w:fill="FFFFFF"/>
                 <w:lang w:val="en-US"/>
               </w:rPr>
-              <w:t xml:space="preserve">qwe</w:t>
+              <w:t xml:space="preserve">FF FF FF</w:t>
             </w:r>
             <w:r>
               <w:rPr>
@@ -3810,19 +4566,9 @@
           <w:sz w:val="28"/>
           <w:szCs w:val="28"/>
           <w:shd w:val="clear" w:color="auto" w:fill="FFFFFF"/>
-        </w:rPr>
-        <w:t>требованиям соответствует</w:t>
-      </w:r>
-      <w:r>
-        <w:rPr>
-          <w:i/>
-          <w:color w:val="000000"/>
-          <w:sz w:val="28"/>
-          <w:szCs w:val="28"/>
-          <w:shd w:val="clear" w:color="auto" w:fill="FFFFFF"/>
-          <w:lang w:val="en-US"/>
-        </w:rPr>
-        <w:t xml:space="preserve"> да</w:t>
+          <w:lang w:val="en-US"/>
+        </w:rPr>
+        <w:t xml:space="preserve">требованиям соответствует</w:t>
       </w:r>
       <w:r>
         <w:rPr>
@@ -3912,7 +4658,7 @@
                 <w:shd w:val="clear" w:color="auto" w:fill="FFFFFF"/>
                 <w:lang w:val="en-US"/>
               </w:rPr>
-              <w:t xml:space="preserve">qwe</w:t>
+              <w:t xml:space="preserve">CCCCCC</w:t>
             </w:r>
             <w:r>
               <w:rPr>
@@ -4028,7 +4774,7 @@
                 <w:shd w:val="clear" w:color="auto" w:fill="FFFFFF"/>
                 <w:lang w:val="en-US"/>
               </w:rPr>
-              <w:t xml:space="preserve">qwe</w:t>
+              <w:t xml:space="preserve">CC CC CC</w:t>
             </w:r>
             <w:r>
               <w:rPr>
@@ -4236,6 +4982,15 @@
         <w:lastRenderedPageBreak/>
         <w:t/>
       </w:r>
+      <w:proofErr w:type="gramStart"/>
+      <w:r>
+        <w:rPr>
+          <w:b/>
+          <w:bCs/>
+          <w:lang w:val="en-US"/>
+        </w:rPr>
+        <w:t/>
+      </w:r>
       <w:r>
         <w:rPr>
           <w:b/>
@@ -4259,7 +5014,17 @@
           <w:sz w:val="30"/>
           <w:szCs w:val="30"/>
         </w:rPr>
-        <w:t xml:space="preserve">Приложение </w:t>
+        <w:t xml:space="preserve">Приложение</w:t>
+      </w:r>
+      <w:proofErr w:type="gramEnd"/>
+      <w:r>
+        <w:rPr>
+          <w:b/>
+          <w:bCs/>
+          <w:sz w:val="30"/>
+          <w:szCs w:val="30"/>
+        </w:rPr>
+        <w:t xml:space="preserve"> </w:t>
       </w:r>
       <w:r>
         <w:rPr>
@@ -4325,7 +5090,7 @@
           <w:bCs/>
           <w:lang w:val="en-US"/>
         </w:rPr>
-        <w:t xml:space="preserve">qwe</w:t>
+        <w:t xml:space="preserve">Кого будем ебать </w:t>
       </w:r>
     </w:p>
     <w:p>
@@ -4482,7 +5247,838 @@
           <w:szCs w:val="30"/>
           <w:lang w:val="en-US"/>
         </w:rPr>
-        <w:t/>
+        <w:t xml:space="preserve">Санёк в молодости </w:t>
+      </w:r>
+      <w:r>
+        <w:rPr>
+          <w:sz w:val="30"/>
+          <w:szCs w:val="30"/>
+          <w:lang w:val="en-US"/>
+        </w:rPr>
+        <w:t/>
+      </w:r>
+      <w:r>
+        <w:rPr>
+          <w:sz w:val="30"/>
+          <w:szCs w:val="30"/>
+          <w:lang w:val="en-US"/>
+        </w:rPr>
+        <w:t/>
+      </w:r>
+    </w:p>
+    <w:p>
+      <w:pPr>
+        <w:jc w:val="center"/>
+        <w:rPr>
+          <w:sz w:val="30"/>
+          <w:szCs w:val="30"/>
+        </w:rPr>
+      </w:pPr>
+    </w:p>
+    <w:p>
+      <w:pPr>
+        <w:rPr>
+          <w:sz w:val="30"/>
+          <w:szCs w:val="30"/>
+          <w:lang w:val="en-US"/>
+        </w:rPr>
+      </w:pPr>
+      <w:r>
+        <w:rPr>
+          <w:sz w:val="30"/>
+          <w:szCs w:val="30"/>
+          <w:lang w:val="en-US"/>
+        </w:rPr>
+        <w:br w:type="page"/>
+      </w:r>
+    </w:p>
+    <w:p>
+      <w:pPr>
+        <w:pStyle w:val="21"/>
+        <w:spacing w:after="0" w:line="240" w:lineRule="auto"/>
+        <w:ind w:left="0"/>
+        <w:jc w:val="right"/>
+        <w:rPr>
+          <w:b/>
+          <w:bCs/>
+          <w:sz w:val="30"/>
+          <w:szCs w:val="30"/>
+        </w:rPr>
+      </w:pPr>
+      <w:r>
+        <w:rPr>
+          <w:b/>
+          <w:bCs/>
+          <w:lang w:val="en-US"/>
+        </w:rPr>
+        <w:lastRenderedPageBreak/>
+        <w:t/>
+      </w:r>
+      <w:proofErr w:type="gramStart"/>
+      <w:r>
+        <w:rPr>
+          <w:b/>
+          <w:bCs/>
+          <w:lang w:val="en-US"/>
+        </w:rPr>
+        <w:t/>
+      </w:r>
+      <w:r>
+        <w:rPr>
+          <w:b/>
+          <w:bCs/>
+          <w:lang w:val="en-US"/>
+        </w:rPr>
+        <w:t/>
+      </w:r>
+      <w:r>
+        <w:rPr>
+          <w:b/>
+          <w:bCs/>
+          <w:lang w:val="en-US"/>
+        </w:rPr>
+        <w:t/>
+      </w:r>
+      <w:r>
+        <w:rPr>
+          <w:b/>
+          <w:bCs/>
+          <w:sz w:val="30"/>
+          <w:szCs w:val="30"/>
+        </w:rPr>
+        <w:t xml:space="preserve">Приложение</w:t>
+      </w:r>
+      <w:proofErr w:type="gramEnd"/>
+      <w:r>
+        <w:rPr>
+          <w:b/>
+          <w:bCs/>
+          <w:sz w:val="30"/>
+          <w:szCs w:val="30"/>
+        </w:rPr>
+        <w:t xml:space="preserve"> </w:t>
+      </w:r>
+      <w:r>
+        <w:rPr>
+          <w:b/>
+          <w:bCs/>
+          <w:sz w:val="30"/>
+          <w:szCs w:val="30"/>
+          <w:lang w:val="en-US"/>
+        </w:rPr>
+        <w:t xml:space="preserve">2</w:t>
+      </w:r>
+      <w:r>
+        <w:rPr>
+          <w:b/>
+          <w:bCs/>
+          <w:sz w:val="30"/>
+          <w:szCs w:val="30"/>
+          <w:lang w:val="en-US"/>
+        </w:rPr>
+        <w:t/>
+      </w:r>
+      <w:r>
+        <w:rPr>
+          <w:b/>
+          <w:bCs/>
+          <w:sz w:val="30"/>
+          <w:szCs w:val="30"/>
+          <w:lang w:val="en-US"/>
+        </w:rPr>
+        <w:t/>
+      </w:r>
+    </w:p>
+    <w:p>
+      <w:pPr>
+        <w:pStyle w:val="21"/>
+        <w:spacing w:after="0" w:line="240" w:lineRule="auto"/>
+        <w:ind w:left="0"/>
+        <w:jc w:val="center"/>
+        <w:rPr>
+          <w:b/>
+          <w:bCs/>
+          <w:sz w:val="30"/>
+          <w:szCs w:val="30"/>
+        </w:rPr>
+      </w:pPr>
+    </w:p>
+    <w:p>
+      <w:pPr>
+        <w:pStyle w:val="12"/>
+        <w:tabs>
+          <w:tab w:val="left" w:pos="8787"/>
+        </w:tabs>
+        <w:ind w:firstLine="0"/>
+        <w:jc w:val="center"/>
+        <w:rPr>
+          <w:b/>
+          <w:bCs/>
+        </w:rPr>
+      </w:pPr>
+      <w:r>
+        <w:rPr>
+          <w:b/>
+          <w:bCs/>
+          <w:lang w:val="en-US"/>
+        </w:rPr>
+        <w:t xml:space="preserve">Кто будет ебать </w:t>
+      </w:r>
+    </w:p>
+    <w:p>
+      <w:pPr>
+        <w:pStyle w:val="12"/>
+        <w:tabs>
+          <w:tab w:val="left" w:pos="8787"/>
+        </w:tabs>
+        <w:ind w:firstLine="0"/>
+        <w:rPr>
+          <w:b/>
+          <w:bCs/>
+          <w:szCs w:val="30"/>
+          <w:lang w:val="en-US"/>
+        </w:rPr>
+      </w:pPr>
+    </w:p>
+    <w:p>
+      <w:pPr>
+        <w:pStyle w:val="12"/>
+        <w:tabs>
+          <w:tab w:val="left" w:pos="8787"/>
+        </w:tabs>
+        <w:ind w:firstLine="0"/>
+        <w:jc w:val="center"/>
+        <w:rPr>
+          <w:b/>
+          <w:bCs/>
+          <w:lang w:val="en-US"/>
+        </w:rPr>
+      </w:pPr>
+      <w:r>
+        <w:rPr>
+          <w:noProof/>
+          <w:lang w:val="en-US"/>
+        </w:rPr>
+        <w:drawing>
+          <wp:inline distT="0" distB="0" distL="0" distR="0">
+            <wp:extent cx="3476625" cy="2476500"/>
+            <wp:effectExtent l="0" t="0" r="0" b="0"/>
+            <wp:docPr id="2" name="Image 2" descr="image"/>
+            <wp:cNvGraphicFramePr>
+              <a:graphicFrameLocks xmlns:a="http://schemas.openxmlformats.org/drawingml/2006/main" noChangeAspect="1"/>
+            </wp:cNvGraphicFramePr>
+            <a:graphic xmlns:a="http://schemas.openxmlformats.org/drawingml/2006/main">
+              <a:graphicData uri="http://schemas.openxmlformats.org/drawingml/2006/picture">
+                <pic:pic xmlns:pic="http://schemas.openxmlformats.org/drawingml/2006/picture">
+                  <pic:nvPicPr>
+                    <pic:cNvPr id="0" name="Picture 1" descr="image"/>
+                    <pic:cNvPicPr>
+                      <a:picLocks noChangeAspect="1" noChangeArrowheads="1"/>
+                    </pic:cNvPicPr>
+                  </pic:nvPicPr>
+                  <pic:blipFill>
+                    <a:blip r:embed="rId14">
+                      <a:extLst>
+                        <a:ext uri="{28A0092B-C50C-407E-A947-70E740481C1C}">
+                          <a14:useLocalDpi xmlns:a14="http://schemas.microsoft.com/office/drawing/2010/main" val="0"/>
+                        </a:ext>
+                      </a:extLst>
+                    </a:blip>
+                    <a:srcRect/>
+                    <a:stretch>
+                      <a:fillRect/>
+                    </a:stretch>
+                  </pic:blipFill>
+                  <pic:spPr bwMode="auto">
+                    <a:xfrm>
+                      <a:off x="0" y="0"/>
+                      <a:ext cx="3476625" cy="2476500"/>
+                    </a:xfrm>
+                    <a:prstGeom prst="rect">
+                      <a:avLst/>
+                    </a:prstGeom>
+                    <a:noFill/>
+                    <a:ln>
+                      <a:noFill/>
+                    </a:ln>
+                  </pic:spPr>
+                </pic:pic>
+              </a:graphicData>
+            </a:graphic>
+          </wp:inline>
+        </w:drawing>
+      </w:r>
+      <w:r>
+        <w:rPr>
+          <w:lang w:val="en-US"/>
+        </w:rPr>
+        <w:t/>
+      </w:r>
+      <w:r>
+        <w:rPr>
+          <w:noProof/>
+          <w:lang w:val="en-US"/>
+        </w:rPr>
+        <w:t/>
+      </w:r>
+      <w:r>
+        <w:rPr>
+          <w:noProof/>
+          <w:lang w:val="en-US"/>
+        </w:rPr>
+        <w:t/>
+      </w:r>
+      <w:commentRangeStart w:id="11"/>
+      <w:commentRangeEnd w:id="11"/>
+      <w:r>
+        <w:commentReference w:id="11"/>
+      </w:r>
+    </w:p>
+    <w:p>
+      <w:pPr>
+        <w:jc w:val="center"/>
+        <w:rPr>
+          <w:sz w:val="30"/>
+          <w:szCs w:val="30"/>
+        </w:rPr>
+      </w:pPr>
+      <w:r>
+        <w:rPr>
+          <w:sz w:val="30"/>
+          <w:szCs w:val="30"/>
+        </w:rPr>
+        <w:t xml:space="preserve">Изображение</w:t>
+      </w:r>
+      <w:r>
+        <w:rPr>
+          <w:sz w:val="30"/>
+          <w:szCs w:val="30"/>
+          <w:lang w:val="en-US"/>
+        </w:rPr>
+        <w:t xml:space="preserve"> </w:t>
+      </w:r>
+      <w:r>
+        <w:rPr>
+          <w:sz w:val="30"/>
+          <w:szCs w:val="30"/>
+          <w:lang w:val="en-US"/>
+        </w:rPr>
+        <w:t xml:space="preserve">1</w:t>
+      </w:r>
+      <w:r>
+        <w:rPr>
+          <w:sz w:val="30"/>
+          <w:szCs w:val="30"/>
+          <w:lang w:val="en-US"/>
+        </w:rPr>
+        <w:t xml:space="preserve">. </w:t>
+      </w:r>
+      <w:r>
+        <w:rPr>
+          <w:sz w:val="30"/>
+          <w:szCs w:val="30"/>
+          <w:lang w:val="en-US"/>
+        </w:rPr>
+        <w:t xml:space="preserve">Опытный пидорас </w:t>
+      </w:r>
+      <w:r>
+        <w:rPr>
+          <w:sz w:val="30"/>
+          <w:szCs w:val="30"/>
+          <w:lang w:val="en-US"/>
+        </w:rPr>
+        <w:t/>
+      </w:r>
+      <w:r>
+        <w:rPr>
+          <w:sz w:val="30"/>
+          <w:szCs w:val="30"/>
+          <w:lang w:val="en-US"/>
+        </w:rPr>
+        <w:t/>
+      </w:r>
+    </w:p>
+    <w:p>
+      <w:pPr>
+        <w:jc w:val="center"/>
+        <w:rPr>
+          <w:sz w:val="30"/>
+          <w:szCs w:val="30"/>
+        </w:rPr>
+      </w:pPr>
+    </w:p>
+    <w:p>
+      <w:pPr>
+        <w:pStyle w:val="12"/>
+        <w:tabs>
+          <w:tab w:val="left" w:pos="8787"/>
+        </w:tabs>
+        <w:ind w:firstLine="0"/>
+        <w:jc w:val="center"/>
+        <w:rPr>
+          <w:b/>
+          <w:bCs/>
+          <w:lang w:val="en-US"/>
+        </w:rPr>
+      </w:pPr>
+      <w:r>
+        <w:rPr>
+          <w:noProof/>
+          <w:lang w:val="en-US"/>
+        </w:rPr>
+        <w:drawing>
+          <wp:inline distT="0" distB="0" distL="0" distR="0">
+            <wp:extent cx="3476625" cy="2476500"/>
+            <wp:effectExtent l="0" t="0" r="0" b="0"/>
+            <wp:docPr id="2" name="Image 2" descr="image"/>
+            <wp:cNvGraphicFramePr>
+              <a:graphicFrameLocks xmlns:a="http://schemas.openxmlformats.org/drawingml/2006/main" noChangeAspect="1"/>
+            </wp:cNvGraphicFramePr>
+            <a:graphic xmlns:a="http://schemas.openxmlformats.org/drawingml/2006/main">
+              <a:graphicData uri="http://schemas.openxmlformats.org/drawingml/2006/picture">
+                <pic:pic xmlns:pic="http://schemas.openxmlformats.org/drawingml/2006/picture">
+                  <pic:nvPicPr>
+                    <pic:cNvPr id="0" name="Picture 1" descr="image"/>
+                    <pic:cNvPicPr>
+                      <a:picLocks noChangeAspect="1" noChangeArrowheads="1"/>
+                    </pic:cNvPicPr>
+                  </pic:nvPicPr>
+                  <pic:blipFill>
+                    <a:blip r:embed="rId15">
+                      <a:extLst>
+                        <a:ext uri="{28A0092B-C50C-407E-A947-70E740481C1C}">
+                          <a14:useLocalDpi xmlns:a14="http://schemas.microsoft.com/office/drawing/2010/main" val="0"/>
+                        </a:ext>
+                      </a:extLst>
+                    </a:blip>
+                    <a:srcRect/>
+                    <a:stretch>
+                      <a:fillRect/>
+                    </a:stretch>
+                  </pic:blipFill>
+                  <pic:spPr bwMode="auto">
+                    <a:xfrm>
+                      <a:off x="0" y="0"/>
+                      <a:ext cx="3476625" cy="2476500"/>
+                    </a:xfrm>
+                    <a:prstGeom prst="rect">
+                      <a:avLst/>
+                    </a:prstGeom>
+                    <a:noFill/>
+                    <a:ln>
+                      <a:noFill/>
+                    </a:ln>
+                  </pic:spPr>
+                </pic:pic>
+              </a:graphicData>
+            </a:graphic>
+          </wp:inline>
+        </w:drawing>
+      </w:r>
+      <w:r>
+        <w:rPr>
+          <w:lang w:val="en-US"/>
+        </w:rPr>
+        <w:t/>
+      </w:r>
+      <w:r>
+        <w:rPr>
+          <w:noProof/>
+          <w:lang w:val="en-US"/>
+        </w:rPr>
+        <w:t/>
+      </w:r>
+      <w:r>
+        <w:rPr>
+          <w:noProof/>
+          <w:lang w:val="en-US"/>
+        </w:rPr>
+        <w:t/>
+      </w:r>
+      <w:commentRangeStart w:id="11"/>
+      <w:commentRangeEnd w:id="11"/>
+      <w:r>
+        <w:commentReference w:id="11"/>
+      </w:r>
+    </w:p>
+    <w:p>
+      <w:pPr>
+        <w:jc w:val="center"/>
+        <w:rPr>
+          <w:sz w:val="30"/>
+          <w:szCs w:val="30"/>
+        </w:rPr>
+      </w:pPr>
+      <w:r>
+        <w:rPr>
+          <w:sz w:val="30"/>
+          <w:szCs w:val="30"/>
+        </w:rPr>
+        <w:t xml:space="preserve">Изображение</w:t>
+      </w:r>
+      <w:r>
+        <w:rPr>
+          <w:sz w:val="30"/>
+          <w:szCs w:val="30"/>
+          <w:lang w:val="en-US"/>
+        </w:rPr>
+        <w:t xml:space="preserve"> </w:t>
+      </w:r>
+      <w:r>
+        <w:rPr>
+          <w:sz w:val="30"/>
+          <w:szCs w:val="30"/>
+          <w:lang w:val="en-US"/>
+        </w:rPr>
+        <w:t xml:space="preserve">2</w:t>
+      </w:r>
+      <w:r>
+        <w:rPr>
+          <w:sz w:val="30"/>
+          <w:szCs w:val="30"/>
+          <w:lang w:val="en-US"/>
+        </w:rPr>
+        <w:t xml:space="preserve">. </w:t>
+      </w:r>
+      <w:r>
+        <w:rPr>
+          <w:sz w:val="30"/>
+          <w:szCs w:val="30"/>
+          <w:lang w:val="en-US"/>
+        </w:rPr>
+        <w:t xml:space="preserve">Настоящий мужик</w:t>
+      </w:r>
+      <w:r>
+        <w:rPr>
+          <w:sz w:val="30"/>
+          <w:szCs w:val="30"/>
+          <w:lang w:val="en-US"/>
+        </w:rPr>
+        <w:t/>
+      </w:r>
+      <w:r>
+        <w:rPr>
+          <w:sz w:val="30"/>
+          <w:szCs w:val="30"/>
+          <w:lang w:val="en-US"/>
+        </w:rPr>
+        <w:t/>
+      </w:r>
+    </w:p>
+    <w:p>
+      <w:pPr>
+        <w:jc w:val="center"/>
+        <w:rPr>
+          <w:sz w:val="30"/>
+          <w:szCs w:val="30"/>
+        </w:rPr>
+      </w:pPr>
+    </w:p>
+    <w:p>
+      <w:pPr>
+        <w:rPr>
+          <w:sz w:val="30"/>
+          <w:szCs w:val="30"/>
+          <w:lang w:val="en-US"/>
+        </w:rPr>
+      </w:pPr>
+      <w:r>
+        <w:rPr>
+          <w:sz w:val="30"/>
+          <w:szCs w:val="30"/>
+          <w:lang w:val="en-US"/>
+        </w:rPr>
+        <w:br w:type="page"/>
+      </w:r>
+    </w:p>
+    <w:p>
+      <w:pPr>
+        <w:pStyle w:val="21"/>
+        <w:spacing w:after="0" w:line="240" w:lineRule="auto"/>
+        <w:ind w:left="0"/>
+        <w:jc w:val="right"/>
+        <w:rPr>
+          <w:b/>
+          <w:bCs/>
+          <w:sz w:val="30"/>
+          <w:szCs w:val="30"/>
+        </w:rPr>
+      </w:pPr>
+      <w:r>
+        <w:rPr>
+          <w:b/>
+          <w:bCs/>
+          <w:lang w:val="en-US"/>
+        </w:rPr>
+        <w:lastRenderedPageBreak/>
+        <w:t/>
+      </w:r>
+      <w:proofErr w:type="gramStart"/>
+      <w:r>
+        <w:rPr>
+          <w:b/>
+          <w:bCs/>
+          <w:lang w:val="en-US"/>
+        </w:rPr>
+        <w:t/>
+      </w:r>
+      <w:r>
+        <w:rPr>
+          <w:b/>
+          <w:bCs/>
+          <w:lang w:val="en-US"/>
+        </w:rPr>
+        <w:t/>
+      </w:r>
+      <w:r>
+        <w:rPr>
+          <w:b/>
+          <w:bCs/>
+          <w:lang w:val="en-US"/>
+        </w:rPr>
+        <w:t/>
+      </w:r>
+      <w:r>
+        <w:rPr>
+          <w:b/>
+          <w:bCs/>
+          <w:sz w:val="30"/>
+          <w:szCs w:val="30"/>
+        </w:rPr>
+        <w:t xml:space="preserve">Приложение</w:t>
+      </w:r>
+      <w:proofErr w:type="gramEnd"/>
+      <w:r>
+        <w:rPr>
+          <w:b/>
+          <w:bCs/>
+          <w:sz w:val="30"/>
+          <w:szCs w:val="30"/>
+        </w:rPr>
+        <w:t xml:space="preserve"> </w:t>
+      </w:r>
+      <w:r>
+        <w:rPr>
+          <w:b/>
+          <w:bCs/>
+          <w:sz w:val="30"/>
+          <w:szCs w:val="30"/>
+          <w:lang w:val="en-US"/>
+        </w:rPr>
+        <w:t xml:space="preserve">3</w:t>
+      </w:r>
+      <w:r>
+        <w:rPr>
+          <w:b/>
+          <w:bCs/>
+          <w:sz w:val="30"/>
+          <w:szCs w:val="30"/>
+          <w:lang w:val="en-US"/>
+        </w:rPr>
+        <w:t/>
+      </w:r>
+      <w:r>
+        <w:rPr>
+          <w:b/>
+          <w:bCs/>
+          <w:sz w:val="30"/>
+          <w:szCs w:val="30"/>
+          <w:lang w:val="en-US"/>
+        </w:rPr>
+        <w:t/>
+      </w:r>
+    </w:p>
+    <w:p>
+      <w:pPr>
+        <w:pStyle w:val="21"/>
+        <w:spacing w:after="0" w:line="240" w:lineRule="auto"/>
+        <w:ind w:left="0"/>
+        <w:jc w:val="center"/>
+        <w:rPr>
+          <w:b/>
+          <w:bCs/>
+          <w:sz w:val="30"/>
+          <w:szCs w:val="30"/>
+        </w:rPr>
+      </w:pPr>
+    </w:p>
+    <w:p>
+      <w:pPr>
+        <w:pStyle w:val="12"/>
+        <w:tabs>
+          <w:tab w:val="left" w:pos="8787"/>
+        </w:tabs>
+        <w:ind w:firstLine="0"/>
+        <w:jc w:val="center"/>
+        <w:rPr>
+          <w:b/>
+          <w:bCs/>
+        </w:rPr>
+      </w:pPr>
+      <w:r>
+        <w:rPr>
+          <w:b/>
+          <w:bCs/>
+          <w:lang w:val="en-US"/>
+        </w:rPr>
+        <w:t xml:space="preserve">Где будем ебать </w:t>
+      </w:r>
+    </w:p>
+    <w:p>
+      <w:pPr>
+        <w:pStyle w:val="12"/>
+        <w:tabs>
+          <w:tab w:val="left" w:pos="8787"/>
+        </w:tabs>
+        <w:ind w:firstLine="0"/>
+        <w:rPr>
+          <w:b/>
+          <w:bCs/>
+          <w:szCs w:val="30"/>
+          <w:lang w:val="en-US"/>
+        </w:rPr>
+      </w:pPr>
+    </w:p>
+    <w:p>
+      <w:pPr>
+        <w:pStyle w:val="12"/>
+        <w:tabs>
+          <w:tab w:val="left" w:pos="8787"/>
+        </w:tabs>
+        <w:ind w:firstLine="0"/>
+        <w:jc w:val="center"/>
+        <w:rPr>
+          <w:b/>
+          <w:bCs/>
+          <w:lang w:val="en-US"/>
+        </w:rPr>
+      </w:pPr>
+      <w:r>
+        <w:rPr>
+          <w:noProof/>
+          <w:lang w:val="en-US"/>
+        </w:rPr>
+        <w:drawing>
+          <wp:inline distT="0" distB="0" distL="0" distR="0">
+            <wp:extent cx="3476625" cy="2476500"/>
+            <wp:effectExtent l="0" t="0" r="0" b="0"/>
+            <wp:docPr id="2" name="Image 2" descr="image"/>
+            <wp:cNvGraphicFramePr>
+              <a:graphicFrameLocks xmlns:a="http://schemas.openxmlformats.org/drawingml/2006/main" noChangeAspect="1"/>
+            </wp:cNvGraphicFramePr>
+            <a:graphic xmlns:a="http://schemas.openxmlformats.org/drawingml/2006/main">
+              <a:graphicData uri="http://schemas.openxmlformats.org/drawingml/2006/picture">
+                <pic:pic xmlns:pic="http://schemas.openxmlformats.org/drawingml/2006/picture">
+                  <pic:nvPicPr>
+                    <pic:cNvPr id="0" name="Picture 1" descr="image"/>
+                    <pic:cNvPicPr>
+                      <a:picLocks noChangeAspect="1" noChangeArrowheads="1"/>
+                    </pic:cNvPicPr>
+                  </pic:nvPicPr>
+                  <pic:blipFill>
+                    <a:blip r:embed="rId16">
+                      <a:extLst>
+                        <a:ext uri="{28A0092B-C50C-407E-A947-70E740481C1C}">
+                          <a14:useLocalDpi xmlns:a14="http://schemas.microsoft.com/office/drawing/2010/main" val="0"/>
+                        </a:ext>
+                      </a:extLst>
+                    </a:blip>
+                    <a:srcRect/>
+                    <a:stretch>
+                      <a:fillRect/>
+                    </a:stretch>
+                  </pic:blipFill>
+                  <pic:spPr bwMode="auto">
+                    <a:xfrm>
+                      <a:off x="0" y="0"/>
+                      <a:ext cx="3476625" cy="2476500"/>
+                    </a:xfrm>
+                    <a:prstGeom prst="rect">
+                      <a:avLst/>
+                    </a:prstGeom>
+                    <a:noFill/>
+                    <a:ln>
+                      <a:noFill/>
+                    </a:ln>
+                  </pic:spPr>
+                </pic:pic>
+              </a:graphicData>
+            </a:graphic>
+          </wp:inline>
+        </w:drawing>
+      </w:r>
+      <w:r>
+        <w:rPr>
+          <w:lang w:val="en-US"/>
+        </w:rPr>
+        <w:t/>
+      </w:r>
+      <w:r>
+        <w:rPr>
+          <w:noProof/>
+          <w:lang w:val="en-US"/>
+        </w:rPr>
+        <w:t/>
+      </w:r>
+      <w:r>
+        <w:rPr>
+          <w:noProof/>
+          <w:lang w:val="en-US"/>
+        </w:rPr>
+        <w:t/>
+      </w:r>
+      <w:commentRangeStart w:id="11"/>
+      <w:commentRangeEnd w:id="11"/>
+      <w:r>
+        <w:commentReference w:id="11"/>
+      </w:r>
+    </w:p>
+    <w:p>
+      <w:pPr>
+        <w:jc w:val="center"/>
+        <w:rPr>
+          <w:sz w:val="30"/>
+          <w:szCs w:val="30"/>
+        </w:rPr>
+      </w:pPr>
+      <w:r>
+        <w:rPr>
+          <w:sz w:val="30"/>
+          <w:szCs w:val="30"/>
+        </w:rPr>
+        <w:t xml:space="preserve">Изображение</w:t>
+      </w:r>
+      <w:r>
+        <w:rPr>
+          <w:sz w:val="30"/>
+          <w:szCs w:val="30"/>
+          <w:lang w:val="en-US"/>
+        </w:rPr>
+        <w:t xml:space="preserve"> </w:t>
+      </w:r>
+      <w:r>
+        <w:rPr>
+          <w:sz w:val="30"/>
+          <w:szCs w:val="30"/>
+          <w:lang w:val="en-US"/>
+        </w:rPr>
+        <w:t xml:space="preserve">1</w:t>
+      </w:r>
+      <w:r>
+        <w:rPr>
+          <w:sz w:val="30"/>
+          <w:szCs w:val="30"/>
+          <w:lang w:val="en-US"/>
+        </w:rPr>
+        <w:t xml:space="preserve">. </w:t>
+      </w:r>
+      <w:r>
+        <w:rPr>
+          <w:sz w:val="30"/>
+          <w:szCs w:val="30"/>
+          <w:lang w:val="en-US"/>
+        </w:rPr>
+        <w:t xml:space="preserve">Место для ебли Сани</w:t>
       </w:r>
       <w:r>
         <w:rPr>
@@ -4769,7 +6365,7 @@
 </file>
 
 <file path=word/comments.xml><?xml version="1.0" encoding="utf-8"?>
-<w:comments xmlns:wpc="http://schemas.microsoft.com/office/word/2010/wordprocessingCanvas" xmlns:cx="http://schemas.microsoft.com/office/drawing/2014/chartex" xmlns:cx1="http://schemas.microsoft.com/office/drawing/2015/9/8/chartex" xmlns:cx2="http://schemas.microsoft.com/office/drawing/2015/10/21/chartex" xmlns:cx3="http://schemas.microsoft.com/office/drawing/2016/5/9/chartex" xmlns:cx4="http://schemas.microsoft.com/office/drawing/2016/5/10/chartex" xmlns:cx5="http://schemas.microsoft.com/office/drawing/2016/5/11/chartex" xmlns:cx6="http://schemas.microsoft.com/office/drawing/2016/5/12/chartex" xmlns:cx7="http://schemas.microsoft.com/office/drawing/2016/5/13/chartex" xmlns:cx8="http://schemas.microsoft.com/office/drawing/2016/5/14/chartex" xmlns:mc="http://schemas.openxmlformats.org/markup-compatibility/2006" xmlns:aink="http://schemas.microsoft.com/office/drawing/2016/ink" xmlns:am3d="http://schemas.microsoft.com/office/drawing/2017/model3d" xmlns:o="urn:schemas-microsoft-com:office:office" xmlns:r="http://schemas.openxmlformats.org/officeDocument/2006/relationships" xmlns:m="http://schemas.openxmlformats.org/officeDocument/2006/math" xmlns:v="urn:schemas-microsoft-com:vml" xmlns:wp14="http://schemas.microsoft.com/office/word/2010/wordprocessingDrawing" xmlns:wp="http://schemas.openxmlformats.org/drawingml/2006/wordprocessingDrawing" xmlns:w10="urn:schemas-microsoft-com:office:word" xmlns:w="http://schemas.openxmlformats.org/wordprocessingml/2006/main" xmlns:w14="http://schemas.microsoft.com/office/word/2010/wordml" xmlns:w15="http://schemas.microsoft.com/office/word/2012/wordml" xmlns:w16cex="http://schemas.microsoft.com/office/word/2018/wordml/cex" xmlns:w16cid="http://schemas.microsoft.com/office/word/2016/wordml/cid" xmlns:w16="http://schemas.microsoft.com/office/word/2018/wordml" xmlns:w16sdtdh="http://schemas.microsoft.com/office/word/2020/wordml/sdtdatahash" xmlns:w16se="http://schemas.microsoft.com/office/word/2015/wordml/symex" xmlns:wpg="http://schemas.microsoft.com/office/word/2010/wordprocessingGroup" xmlns:wpi="http://schemas.microsoft.com/office/word/2010/wordprocessingInk" xmlns:wne="http://schemas.microsoft.com/office/word/2006/wordml" xmlns:wps="http://schemas.microsoft.com/office/word/2010/wordprocessingShape" mc:Ignorable="w14 w15 w16se w16cid w16 w16cex w16sdtdh wp14">
+<w:comments xmlns:wpc="http://schemas.microsoft.com/office/word/2010/wordprocessingCanvas" xmlns:cx="http://schemas.microsoft.com/office/drawing/2014/chartex" xmlns:cx1="http://schemas.microsoft.com/office/drawing/2015/9/8/chartex" xmlns:cx2="http://schemas.microsoft.com/office/drawing/2015/10/21/chartex" xmlns:cx3="http://schemas.microsoft.com/office/drawing/2016/5/9/chartex" xmlns:cx4="http://schemas.microsoft.com/office/drawing/2016/5/10/chartex" xmlns:cx5="http://schemas.microsoft.com/office/drawing/2016/5/11/chartex" xmlns:cx6="http://schemas.microsoft.com/office/drawing/2016/5/12/chartex" xmlns:cx7="http://schemas.microsoft.com/office/drawing/2016/5/13/chartex" xmlns:cx8="http://schemas.microsoft.com/office/drawing/2016/5/14/chartex" xmlns:mc="http://schemas.openxmlformats.org/markup-compatibility/2006" xmlns:aink="http://schemas.microsoft.com/office/drawing/2016/ink" xmlns:am3d="http://schemas.microsoft.com/office/drawing/2017/model3d" xmlns:o="urn:schemas-microsoft-com:office:office" xmlns:oel="http://schemas.microsoft.com/office/2019/extlst" xmlns:r="http://schemas.openxmlformats.org/officeDocument/2006/relationships" xmlns:m="http://schemas.openxmlformats.org/officeDocument/2006/math" xmlns:v="urn:schemas-microsoft-com:vml" xmlns:wp14="http://schemas.microsoft.com/office/word/2010/wordprocessingDrawing" xmlns:wp="http://schemas.openxmlformats.org/drawingml/2006/wordprocessingDrawing" xmlns:w10="urn:schemas-microsoft-com:office:word" xmlns:w="http://schemas.openxmlformats.org/wordprocessingml/2006/main" xmlns:w14="http://schemas.microsoft.com/office/word/2010/wordml" xmlns:w15="http://schemas.microsoft.com/office/word/2012/wordml" xmlns:w16cex="http://schemas.microsoft.com/office/word/2018/wordml/cex" xmlns:w16cid="http://schemas.microsoft.com/office/word/2016/wordml/cid" xmlns:w16="http://schemas.microsoft.com/office/word/2018/wordml" xmlns:w16du="http://schemas.microsoft.com/office/word/2023/wordml/word16du" xmlns:w16sdtdh="http://schemas.microsoft.com/office/word/2020/wordml/sdtdatahash" xmlns:w16se="http://schemas.microsoft.com/office/word/2015/wordml/symex" xmlns:wpg="http://schemas.microsoft.com/office/word/2010/wordprocessingGroup" xmlns:wpi="http://schemas.microsoft.com/office/word/2010/wordprocessingInk" xmlns:wne="http://schemas.microsoft.com/office/word/2006/wordml" xmlns:wps="http://schemas.microsoft.com/office/word/2010/wordprocessingShape" mc:Ignorable="w14 w15 w16se w16cid w16 w16cex w16sdtdh w16du wp14">
   <w:comment w:id="3" w:author="wee wef" w:date="2024-06-26T20:21:00Z" w:initials="ww">
     <w:p>
       <w:pPr>
@@ -4942,7 +6538,7 @@
 </file>
 
 <file path=word/commentsExtended.xml><?xml version="1.0" encoding="utf-8"?>
-<w15:commentsEx xmlns:wpc="http://schemas.microsoft.com/office/word/2010/wordprocessingCanvas" xmlns:cx="http://schemas.microsoft.com/office/drawing/2014/chartex" xmlns:cx1="http://schemas.microsoft.com/office/drawing/2015/9/8/chartex" xmlns:cx2="http://schemas.microsoft.com/office/drawing/2015/10/21/chartex" xmlns:cx3="http://schemas.microsoft.com/office/drawing/2016/5/9/chartex" xmlns:cx4="http://schemas.microsoft.com/office/drawing/2016/5/10/chartex" xmlns:cx5="http://schemas.microsoft.com/office/drawing/2016/5/11/chartex" xmlns:cx6="http://schemas.microsoft.com/office/drawing/2016/5/12/chartex" xmlns:cx7="http://schemas.microsoft.com/office/drawing/2016/5/13/chartex" xmlns:cx8="http://schemas.microsoft.com/office/drawing/2016/5/14/chartex" xmlns:mc="http://schemas.openxmlformats.org/markup-compatibility/2006" xmlns:aink="http://schemas.microsoft.com/office/drawing/2016/ink" xmlns:am3d="http://schemas.microsoft.com/office/drawing/2017/model3d" xmlns:o="urn:schemas-microsoft-com:office:office" xmlns:r="http://schemas.openxmlformats.org/officeDocument/2006/relationships" xmlns:m="http://schemas.openxmlformats.org/officeDocument/2006/math" xmlns:v="urn:schemas-microsoft-com:vml" xmlns:wp14="http://schemas.microsoft.com/office/word/2010/wordprocessingDrawing" xmlns:wp="http://schemas.openxmlformats.org/drawingml/2006/wordprocessingDrawing" xmlns:w10="urn:schemas-microsoft-com:office:word" xmlns:w="http://schemas.openxmlformats.org/wordprocessingml/2006/main" xmlns:w14="http://schemas.microsoft.com/office/word/2010/wordml" xmlns:w15="http://schemas.microsoft.com/office/word/2012/wordml" xmlns:w16cex="http://schemas.microsoft.com/office/word/2018/wordml/cex" xmlns:w16cid="http://schemas.microsoft.com/office/word/2016/wordml/cid" xmlns:w16="http://schemas.microsoft.com/office/word/2018/wordml" xmlns:w16sdtdh="http://schemas.microsoft.com/office/word/2020/wordml/sdtdatahash" xmlns:w16se="http://schemas.microsoft.com/office/word/2015/wordml/symex" xmlns:wpg="http://schemas.microsoft.com/office/word/2010/wordprocessingGroup" xmlns:wpi="http://schemas.microsoft.com/office/word/2010/wordprocessingInk" xmlns:wne="http://schemas.microsoft.com/office/word/2006/wordml" xmlns:wps="http://schemas.microsoft.com/office/word/2010/wordprocessingShape" mc:Ignorable="w14 w15 w16se w16cid w16 w16cex w16sdtdh wp14">
+<w15:commentsEx xmlns:wpc="http://schemas.microsoft.com/office/word/2010/wordprocessingCanvas" xmlns:cx="http://schemas.microsoft.com/office/drawing/2014/chartex" xmlns:cx1="http://schemas.microsoft.com/office/drawing/2015/9/8/chartex" xmlns:cx2="http://schemas.microsoft.com/office/drawing/2015/10/21/chartex" xmlns:cx3="http://schemas.microsoft.com/office/drawing/2016/5/9/chartex" xmlns:cx4="http://schemas.microsoft.com/office/drawing/2016/5/10/chartex" xmlns:cx5="http://schemas.microsoft.com/office/drawing/2016/5/11/chartex" xmlns:cx6="http://schemas.microsoft.com/office/drawing/2016/5/12/chartex" xmlns:cx7="http://schemas.microsoft.com/office/drawing/2016/5/13/chartex" xmlns:cx8="http://schemas.microsoft.com/office/drawing/2016/5/14/chartex" xmlns:mc="http://schemas.openxmlformats.org/markup-compatibility/2006" xmlns:aink="http://schemas.microsoft.com/office/drawing/2016/ink" xmlns:am3d="http://schemas.microsoft.com/office/drawing/2017/model3d" xmlns:o="urn:schemas-microsoft-com:office:office" xmlns:oel="http://schemas.microsoft.com/office/2019/extlst" xmlns:r="http://schemas.openxmlformats.org/officeDocument/2006/relationships" xmlns:m="http://schemas.openxmlformats.org/officeDocument/2006/math" xmlns:v="urn:schemas-microsoft-com:vml" xmlns:wp14="http://schemas.microsoft.com/office/word/2010/wordprocessingDrawing" xmlns:wp="http://schemas.openxmlformats.org/drawingml/2006/wordprocessingDrawing" xmlns:w10="urn:schemas-microsoft-com:office:word" xmlns:w="http://schemas.openxmlformats.org/wordprocessingml/2006/main" xmlns:w14="http://schemas.microsoft.com/office/word/2010/wordml" xmlns:w15="http://schemas.microsoft.com/office/word/2012/wordml" xmlns:w16cex="http://schemas.microsoft.com/office/word/2018/wordml/cex" xmlns:w16cid="http://schemas.microsoft.com/office/word/2016/wordml/cid" xmlns:w16="http://schemas.microsoft.com/office/word/2018/wordml" xmlns:w16du="http://schemas.microsoft.com/office/word/2023/wordml/word16du" xmlns:w16sdtdh="http://schemas.microsoft.com/office/word/2020/wordml/sdtdatahash" xmlns:w16se="http://schemas.microsoft.com/office/word/2015/wordml/symex" xmlns:wpg="http://schemas.microsoft.com/office/word/2010/wordprocessingGroup" xmlns:wpi="http://schemas.microsoft.com/office/word/2010/wordprocessingInk" xmlns:wne="http://schemas.microsoft.com/office/word/2006/wordml" xmlns:wps="http://schemas.microsoft.com/office/word/2010/wordprocessingShape" mc:Ignorable="w14 w15 w16se w16cid w16 w16cex w16sdtdh w16du wp14">
   <w15:commentEx w15:paraId="4B02F90F" w15:done="0"/>
   <w15:commentEx w15:paraId="5C11C129" w15:done="0"/>
   <w15:commentEx w15:paraId="78D1D8E6" w15:done="0"/>
@@ -4956,7 +6552,7 @@
 </file>
 
 <file path=word/commentsExtensible.xml><?xml version="1.0" encoding="utf-8"?>
-<w16cex:commentsExtensible xmlns:wpc="http://schemas.microsoft.com/office/word/2010/wordprocessingCanvas" xmlns:cx="http://schemas.microsoft.com/office/drawing/2014/chartex" xmlns:cx1="http://schemas.microsoft.com/office/drawing/2015/9/8/chartex" xmlns:cx2="http://schemas.microsoft.com/office/drawing/2015/10/21/chartex" xmlns:cx3="http://schemas.microsoft.com/office/drawing/2016/5/9/chartex" xmlns:cx4="http://schemas.microsoft.com/office/drawing/2016/5/10/chartex" xmlns:cx5="http://schemas.microsoft.com/office/drawing/2016/5/11/chartex" xmlns:cx6="http://schemas.microsoft.com/office/drawing/2016/5/12/chartex" xmlns:cx7="http://schemas.microsoft.com/office/drawing/2016/5/13/chartex" xmlns:cx8="http://schemas.microsoft.com/office/drawing/2016/5/14/chartex" xmlns:mc="http://schemas.openxmlformats.org/markup-compatibility/2006" xmlns:aink="http://schemas.microsoft.com/office/drawing/2016/ink" xmlns:am3d="http://schemas.microsoft.com/office/drawing/2017/model3d" xmlns:o="urn:schemas-microsoft-com:office:office" xmlns:r="http://schemas.openxmlformats.org/officeDocument/2006/relationships" xmlns:m="http://schemas.openxmlformats.org/officeDocument/2006/math" xmlns:v="urn:schemas-microsoft-com:vml" xmlns:wp14="http://schemas.microsoft.com/office/word/2010/wordprocessingDrawing" xmlns:wp="http://schemas.openxmlformats.org/drawingml/2006/wordprocessingDrawing" xmlns:w10="urn:schemas-microsoft-com:office:word" xmlns:w="http://schemas.openxmlformats.org/wordprocessingml/2006/main" xmlns:w14="http://schemas.microsoft.com/office/word/2010/wordml" xmlns:w15="http://schemas.microsoft.com/office/word/2012/wordml" xmlns:w16cex="http://schemas.microsoft.com/office/word/2018/wordml/cex" xmlns:w16cid="http://schemas.microsoft.com/office/word/2016/wordml/cid" xmlns:w16="http://schemas.microsoft.com/office/word/2018/wordml" xmlns:w16sdtdh="http://schemas.microsoft.com/office/word/2020/wordml/sdtdatahash" xmlns:w16se="http://schemas.microsoft.com/office/word/2015/wordml/symex" xmlns:wpg="http://schemas.microsoft.com/office/word/2010/wordprocessingGroup" xmlns:wpi="http://schemas.microsoft.com/office/word/2010/wordprocessingInk" xmlns:wne="http://schemas.microsoft.com/office/word/2006/wordml" xmlns:wps="http://schemas.microsoft.com/office/word/2010/wordprocessingShape" mc:Ignorable="w14 w15 w16se w16cid w16 w16cex w16sdtdh wp14">
+<w16cex:commentsExtensible xmlns:wpc="http://schemas.microsoft.com/office/word/2010/wordprocessingCanvas" xmlns:cx="http://schemas.microsoft.com/office/drawing/2014/chartex" xmlns:cx1="http://schemas.microsoft.com/office/drawing/2015/9/8/chartex" xmlns:cx2="http://schemas.microsoft.com/office/drawing/2015/10/21/chartex" xmlns:cx3="http://schemas.microsoft.com/office/drawing/2016/5/9/chartex" xmlns:cx4="http://schemas.microsoft.com/office/drawing/2016/5/10/chartex" xmlns:cx5="http://schemas.microsoft.com/office/drawing/2016/5/11/chartex" xmlns:cx6="http://schemas.microsoft.com/office/drawing/2016/5/12/chartex" xmlns:cx7="http://schemas.microsoft.com/office/drawing/2016/5/13/chartex" xmlns:cx8="http://schemas.microsoft.com/office/drawing/2016/5/14/chartex" xmlns:cr="http://schemas.microsoft.com/office/comments/2020/reactions" xmlns:mc="http://schemas.openxmlformats.org/markup-compatibility/2006" xmlns:aink="http://schemas.microsoft.com/office/drawing/2016/ink" xmlns:am3d="http://schemas.microsoft.com/office/drawing/2017/model3d" xmlns:o="urn:schemas-microsoft-com:office:office" xmlns:oel="http://schemas.microsoft.com/office/2019/extlst" xmlns:r="http://schemas.openxmlformats.org/officeDocument/2006/relationships" xmlns:m="http://schemas.openxmlformats.org/officeDocument/2006/math" xmlns:v="urn:schemas-microsoft-com:vml" xmlns:wp14="http://schemas.microsoft.com/office/word/2010/wordprocessingDrawing" xmlns:wp="http://schemas.openxmlformats.org/drawingml/2006/wordprocessingDrawing" xmlns:w10="urn:schemas-microsoft-com:office:word" xmlns:w="http://schemas.openxmlformats.org/wordprocessingml/2006/main" xmlns:w14="http://schemas.microsoft.com/office/word/2010/wordml" xmlns:w15="http://schemas.microsoft.com/office/word/2012/wordml" xmlns:w16cex="http://schemas.microsoft.com/office/word/2018/wordml/cex" xmlns:w16cid="http://schemas.microsoft.com/office/word/2016/wordml/cid" xmlns:w16="http://schemas.microsoft.com/office/word/2018/wordml" xmlns:w16du="http://schemas.microsoft.com/office/word/2023/wordml/word16du" xmlns:w16sdtdh="http://schemas.microsoft.com/office/word/2020/wordml/sdtdatahash" xmlns:w16se="http://schemas.microsoft.com/office/word/2015/wordml/symex" xmlns:wpg="http://schemas.microsoft.com/office/word/2010/wordprocessingGroup" xmlns:wpi="http://schemas.microsoft.com/office/word/2010/wordprocessingInk" xmlns:wne="http://schemas.microsoft.com/office/word/2006/wordml" xmlns:wps="http://schemas.microsoft.com/office/word/2010/wordprocessingShape" mc:Ignorable="w14 w15 w16se w16cid w16 w16cex w16sdtdh cr w16du wp14">
   <w16cex:commentExtensible w16cex:durableId="595BB49A" w16cex:dateUtc="2024-06-26T17:21:00Z"/>
   <w16cex:commentExtensible w16cex:durableId="12C10003" w16cex:dateUtc="2024-06-26T17:21:00Z"/>
   <w16cex:commentExtensible w16cex:durableId="68759DD8" w16cex:dateUtc="2024-06-26T17:23:00Z"/>
@@ -4970,7 +6566,7 @@
 </file>
 
 <file path=word/commentsIds.xml><?xml version="1.0" encoding="utf-8"?>
-<w16cid:commentsIds xmlns:wpc="http://schemas.microsoft.com/office/word/2010/wordprocessingCanvas" xmlns:cx="http://schemas.microsoft.com/office/drawing/2014/chartex" xmlns:cx1="http://schemas.microsoft.com/office/drawing/2015/9/8/chartex" xmlns:cx2="http://schemas.microsoft.com/office/drawing/2015/10/21/chartex" xmlns:cx3="http://schemas.microsoft.com/office/drawing/2016/5/9/chartex" xmlns:cx4="http://schemas.microsoft.com/office/drawing/2016/5/10/chartex" xmlns:cx5="http://schemas.microsoft.com/office/drawing/2016/5/11/chartex" xmlns:cx6="http://schemas.microsoft.com/office/drawing/2016/5/12/chartex" xmlns:cx7="http://schemas.microsoft.com/office/drawing/2016/5/13/chartex" xmlns:cx8="http://schemas.microsoft.com/office/drawing/2016/5/14/chartex" xmlns:mc="http://schemas.openxmlformats.org/markup-compatibility/2006" xmlns:aink="http://schemas.microsoft.com/office/drawing/2016/ink" xmlns:am3d="http://schemas.microsoft.com/office/drawing/2017/model3d" xmlns:o="urn:schemas-microsoft-com:office:office" xmlns:r="http://schemas.openxmlformats.org/officeDocument/2006/relationships" xmlns:m="http://schemas.openxmlformats.org/officeDocument/2006/math" xmlns:v="urn:schemas-microsoft-com:vml" xmlns:wp14="http://schemas.microsoft.com/office/word/2010/wordprocessingDrawing" xmlns:wp="http://schemas.openxmlformats.org/drawingml/2006/wordprocessingDrawing" xmlns:w10="urn:schemas-microsoft-com:office:word" xmlns:w="http://schemas.openxmlformats.org/wordprocessingml/2006/main" xmlns:w14="http://schemas.microsoft.com/office/word/2010/wordml" xmlns:w15="http://schemas.microsoft.com/office/word/2012/wordml" xmlns:w16cex="http://schemas.microsoft.com/office/word/2018/wordml/cex" xmlns:w16cid="http://schemas.microsoft.com/office/word/2016/wordml/cid" xmlns:w16="http://schemas.microsoft.com/office/word/2018/wordml" xmlns:w16sdtdh="http://schemas.microsoft.com/office/word/2020/wordml/sdtdatahash" xmlns:w16se="http://schemas.microsoft.com/office/word/2015/wordml/symex" xmlns:wpg="http://schemas.microsoft.com/office/word/2010/wordprocessingGroup" xmlns:wpi="http://schemas.microsoft.com/office/word/2010/wordprocessingInk" xmlns:wne="http://schemas.microsoft.com/office/word/2006/wordml" xmlns:wps="http://schemas.microsoft.com/office/word/2010/wordprocessingShape" mc:Ignorable="w14 w15 w16se w16cid w16 w16cex w16sdtdh wp14">
+<w16cid:commentsIds xmlns:wpc="http://schemas.microsoft.com/office/word/2010/wordprocessingCanvas" xmlns:cx="http://schemas.microsoft.com/office/drawing/2014/chartex" xmlns:cx1="http://schemas.microsoft.com/office/drawing/2015/9/8/chartex" xmlns:cx2="http://schemas.microsoft.com/office/drawing/2015/10/21/chartex" xmlns:cx3="http://schemas.microsoft.com/office/drawing/2016/5/9/chartex" xmlns:cx4="http://schemas.microsoft.com/office/drawing/2016/5/10/chartex" xmlns:cx5="http://schemas.microsoft.com/office/drawing/2016/5/11/chartex" xmlns:cx6="http://schemas.microsoft.com/office/drawing/2016/5/12/chartex" xmlns:cx7="http://schemas.microsoft.com/office/drawing/2016/5/13/chartex" xmlns:cx8="http://schemas.microsoft.com/office/drawing/2016/5/14/chartex" xmlns:mc="http://schemas.openxmlformats.org/markup-compatibility/2006" xmlns:aink="http://schemas.microsoft.com/office/drawing/2016/ink" xmlns:am3d="http://schemas.microsoft.com/office/drawing/2017/model3d" xmlns:o="urn:schemas-microsoft-com:office:office" xmlns:oel="http://schemas.microsoft.com/office/2019/extlst" xmlns:r="http://schemas.openxmlformats.org/officeDocument/2006/relationships" xmlns:m="http://schemas.openxmlformats.org/officeDocument/2006/math" xmlns:v="urn:schemas-microsoft-com:vml" xmlns:wp14="http://schemas.microsoft.com/office/word/2010/wordprocessingDrawing" xmlns:wp="http://schemas.openxmlformats.org/drawingml/2006/wordprocessingDrawing" xmlns:w10="urn:schemas-microsoft-com:office:word" xmlns:w="http://schemas.openxmlformats.org/wordprocessingml/2006/main" xmlns:w14="http://schemas.microsoft.com/office/word/2010/wordml" xmlns:w15="http://schemas.microsoft.com/office/word/2012/wordml" xmlns:w16cex="http://schemas.microsoft.com/office/word/2018/wordml/cex" xmlns:w16cid="http://schemas.microsoft.com/office/word/2016/wordml/cid" xmlns:w16="http://schemas.microsoft.com/office/word/2018/wordml" xmlns:w16du="http://schemas.microsoft.com/office/word/2023/wordml/word16du" xmlns:w16sdtdh="http://schemas.microsoft.com/office/word/2020/wordml/sdtdatahash" xmlns:w16se="http://schemas.microsoft.com/office/word/2015/wordml/symex" xmlns:wpg="http://schemas.microsoft.com/office/word/2010/wordprocessingGroup" xmlns:wpi="http://schemas.microsoft.com/office/word/2010/wordprocessingInk" xmlns:wne="http://schemas.microsoft.com/office/word/2006/wordml" xmlns:wps="http://schemas.microsoft.com/office/word/2010/wordprocessingShape" mc:Ignorable="w14 w15 w16se w16cid w16 w16cex w16sdtdh w16du wp14">
   <w16cid:commentId w16cid:paraId="4B02F90F" w16cid:durableId="595BB49A"/>
   <w16cid:commentId w16cid:paraId="5C11C129" w16cid:durableId="12C10003"/>
   <w16cid:commentId w16cid:paraId="78D1D8E6" w16cid:durableId="68759DD8"/>
@@ -4984,7 +6580,7 @@
 </file>
 
 <file path=word/numbering.xml><?xml version="1.0" encoding="utf-8"?>
-<w:numbering xmlns:wpc="http://schemas.microsoft.com/office/word/2010/wordprocessingCanvas" xmlns:cx="http://schemas.microsoft.com/office/drawing/2014/chartex" xmlns:cx1="http://schemas.microsoft.com/office/drawing/2015/9/8/chartex" xmlns:cx2="http://schemas.microsoft.com/office/drawing/2015/10/21/chartex" xmlns:cx3="http://schemas.microsoft.com/office/drawing/2016/5/9/chartex" xmlns:cx4="http://schemas.microsoft.com/office/drawing/2016/5/10/chartex" xmlns:cx5="http://schemas.microsoft.com/office/drawing/2016/5/11/chartex" xmlns:cx6="http://schemas.microsoft.com/office/drawing/2016/5/12/chartex" xmlns:cx7="http://schemas.microsoft.com/office/drawing/2016/5/13/chartex" xmlns:cx8="http://schemas.microsoft.com/office/drawing/2016/5/14/chartex" xmlns:mc="http://schemas.openxmlformats.org/markup-compatibility/2006" xmlns:aink="http://schemas.microsoft.com/office/drawing/2016/ink" xmlns:am3d="http://schemas.microsoft.com/office/drawing/2017/model3d" xmlns:o="urn:schemas-microsoft-com:office:office" xmlns:r="http://schemas.openxmlformats.org/officeDocument/2006/relationships" xmlns:m="http://schemas.openxmlformats.org/officeDocument/2006/math" xmlns:v="urn:schemas-microsoft-com:vml" xmlns:wp14="http://schemas.microsoft.com/office/word/2010/wordprocessingDrawing" xmlns:wp="http://schemas.openxmlformats.org/drawingml/2006/wordprocessingDrawing" xmlns:w10="urn:schemas-microsoft-com:office:word" xmlns:w="http://schemas.openxmlformats.org/wordprocessingml/2006/main" xmlns:w14="http://schemas.microsoft.com/office/word/2010/wordml" xmlns:w15="http://schemas.microsoft.com/office/word/2012/wordml" xmlns:w16cex="http://schemas.microsoft.com/office/word/2018/wordml/cex" xmlns:w16cid="http://schemas.microsoft.com/office/word/2016/wordml/cid" xmlns:w16="http://schemas.microsoft.com/office/word/2018/wordml" xmlns:w16sdtdh="http://schemas.microsoft.com/office/word/2020/wordml/sdtdatahash" xmlns:w16se="http://schemas.microsoft.com/office/word/2015/wordml/symex" xmlns:wpg="http://schemas.microsoft.com/office/word/2010/wordprocessingGroup" xmlns:wpi="http://schemas.microsoft.com/office/word/2010/wordprocessingInk" xmlns:wne="http://schemas.microsoft.com/office/word/2006/wordml" xmlns:wps="http://schemas.microsoft.com/office/word/2010/wordprocessingShape" mc:Ignorable="w14 w15 w16se w16cid w16 w16cex w16sdtdh wp14">
+<w:numbering xmlns:wpc="http://schemas.microsoft.com/office/word/2010/wordprocessingCanvas" xmlns:cx="http://schemas.microsoft.com/office/drawing/2014/chartex" xmlns:cx1="http://schemas.microsoft.com/office/drawing/2015/9/8/chartex" xmlns:cx2="http://schemas.microsoft.com/office/drawing/2015/10/21/chartex" xmlns:cx3="http://schemas.microsoft.com/office/drawing/2016/5/9/chartex" xmlns:cx4="http://schemas.microsoft.com/office/drawing/2016/5/10/chartex" xmlns:cx5="http://schemas.microsoft.com/office/drawing/2016/5/11/chartex" xmlns:cx6="http://schemas.microsoft.com/office/drawing/2016/5/12/chartex" xmlns:cx7="http://schemas.microsoft.com/office/drawing/2016/5/13/chartex" xmlns:cx8="http://schemas.microsoft.com/office/drawing/2016/5/14/chartex" xmlns:mc="http://schemas.openxmlformats.org/markup-compatibility/2006" xmlns:aink="http://schemas.microsoft.com/office/drawing/2016/ink" xmlns:am3d="http://schemas.microsoft.com/office/drawing/2017/model3d" xmlns:o="urn:schemas-microsoft-com:office:office" xmlns:oel="http://schemas.microsoft.com/office/2019/extlst" xmlns:r="http://schemas.openxmlformats.org/officeDocument/2006/relationships" xmlns:m="http://schemas.openxmlformats.org/officeDocument/2006/math" xmlns:v="urn:schemas-microsoft-com:vml" xmlns:wp14="http://schemas.microsoft.com/office/word/2010/wordprocessingDrawing" xmlns:wp="http://schemas.openxmlformats.org/drawingml/2006/wordprocessingDrawing" xmlns:w10="urn:schemas-microsoft-com:office:word" xmlns:w="http://schemas.openxmlformats.org/wordprocessingml/2006/main" xmlns:w14="http://schemas.microsoft.com/office/word/2010/wordml" xmlns:w15="http://schemas.microsoft.com/office/word/2012/wordml" xmlns:w16cex="http://schemas.microsoft.com/office/word/2018/wordml/cex" xmlns:w16cid="http://schemas.microsoft.com/office/word/2016/wordml/cid" xmlns:w16="http://schemas.microsoft.com/office/word/2018/wordml" xmlns:w16du="http://schemas.microsoft.com/office/word/2023/wordml/word16du" xmlns:w16sdtdh="http://schemas.microsoft.com/office/word/2020/wordml/sdtdatahash" xmlns:w16se="http://schemas.microsoft.com/office/word/2015/wordml/symex" xmlns:wpg="http://schemas.microsoft.com/office/word/2010/wordprocessingGroup" xmlns:wpi="http://schemas.microsoft.com/office/word/2010/wordprocessingInk" xmlns:wne="http://schemas.microsoft.com/office/word/2006/wordml" xmlns:wps="http://schemas.microsoft.com/office/word/2010/wordprocessingShape" mc:Ignorable="w14 w15 w16se w16cid w16 w16cex w16sdtdh w16du wp14">
   <w:abstractNum w:abstractNumId="0" w15:restartNumberingAfterBreak="0">
     <w:nsid w:val="3BDF2B53"/>
     <w:multiLevelType w:val="hybridMultilevel"/>
@@ -5333,20 +6929,20 @@
       </w:rPr>
     </w:lvl>
   </w:abstractNum>
-  <w:num w:numId="1">
+  <w:num w:numId="1" w16cid:durableId="906919584">
     <w:abstractNumId w:val="0"/>
   </w:num>
-  <w:num w:numId="2">
+  <w:num w:numId="2" w16cid:durableId="1030910073">
     <w:abstractNumId w:val="2"/>
   </w:num>
-  <w:num w:numId="3">
+  <w:num w:numId="3" w16cid:durableId="557590225">
     <w:abstractNumId w:val="1"/>
   </w:num>
 </w:numbering>
 </file>
 
 <file path=word/people.xml><?xml version="1.0" encoding="utf-8"?>
-<w15:people xmlns:wpc="http://schemas.microsoft.com/office/word/2010/wordprocessingCanvas" xmlns:cx="http://schemas.microsoft.com/office/drawing/2014/chartex" xmlns:cx1="http://schemas.microsoft.com/office/drawing/2015/9/8/chartex" xmlns:cx2="http://schemas.microsoft.com/office/drawing/2015/10/21/chartex" xmlns:cx3="http://schemas.microsoft.com/office/drawing/2016/5/9/chartex" xmlns:cx4="http://schemas.microsoft.com/office/drawing/2016/5/10/chartex" xmlns:cx5="http://schemas.microsoft.com/office/drawing/2016/5/11/chartex" xmlns:cx6="http://schemas.microsoft.com/office/drawing/2016/5/12/chartex" xmlns:cx7="http://schemas.microsoft.com/office/drawing/2016/5/13/chartex" xmlns:cx8="http://schemas.microsoft.com/office/drawing/2016/5/14/chartex" xmlns:mc="http://schemas.openxmlformats.org/markup-compatibility/2006" xmlns:aink="http://schemas.microsoft.com/office/drawing/2016/ink" xmlns:am3d="http://schemas.microsoft.com/office/drawing/2017/model3d" xmlns:o="urn:schemas-microsoft-com:office:office" xmlns:r="http://schemas.openxmlformats.org/officeDocument/2006/relationships" xmlns:m="http://schemas.openxmlformats.org/officeDocument/2006/math" xmlns:v="urn:schemas-microsoft-com:vml" xmlns:wp14="http://schemas.microsoft.com/office/word/2010/wordprocessingDrawing" xmlns:wp="http://schemas.openxmlformats.org/drawingml/2006/wordprocessingDrawing" xmlns:w10="urn:schemas-microsoft-com:office:word" xmlns:w="http://schemas.openxmlformats.org/wordprocessingml/2006/main" xmlns:w14="http://schemas.microsoft.com/office/word/2010/wordml" xmlns:w15="http://schemas.microsoft.com/office/word/2012/wordml" xmlns:w16cex="http://schemas.microsoft.com/office/word/2018/wordml/cex" xmlns:w16cid="http://schemas.microsoft.com/office/word/2016/wordml/cid" xmlns:w16="http://schemas.microsoft.com/office/word/2018/wordml" xmlns:w16sdtdh="http://schemas.microsoft.com/office/word/2020/wordml/sdtdatahash" xmlns:w16se="http://schemas.microsoft.com/office/word/2015/wordml/symex" xmlns:wpg="http://schemas.microsoft.com/office/word/2010/wordprocessingGroup" xmlns:wpi="http://schemas.microsoft.com/office/word/2010/wordprocessingInk" xmlns:wne="http://schemas.microsoft.com/office/word/2006/wordml" xmlns:wps="http://schemas.microsoft.com/office/word/2010/wordprocessingShape" mc:Ignorable="w14 w15 w16se w16cid w16 w16cex w16sdtdh wp14">
+<w15:people xmlns:wpc="http://schemas.microsoft.com/office/word/2010/wordprocessingCanvas" xmlns:cx="http://schemas.microsoft.com/office/drawing/2014/chartex" xmlns:cx1="http://schemas.microsoft.com/office/drawing/2015/9/8/chartex" xmlns:cx2="http://schemas.microsoft.com/office/drawing/2015/10/21/chartex" xmlns:cx3="http://schemas.microsoft.com/office/drawing/2016/5/9/chartex" xmlns:cx4="http://schemas.microsoft.com/office/drawing/2016/5/10/chartex" xmlns:cx5="http://schemas.microsoft.com/office/drawing/2016/5/11/chartex" xmlns:cx6="http://schemas.microsoft.com/office/drawing/2016/5/12/chartex" xmlns:cx7="http://schemas.microsoft.com/office/drawing/2016/5/13/chartex" xmlns:cx8="http://schemas.microsoft.com/office/drawing/2016/5/14/chartex" xmlns:mc="http://schemas.openxmlformats.org/markup-compatibility/2006" xmlns:aink="http://schemas.microsoft.com/office/drawing/2016/ink" xmlns:am3d="http://schemas.microsoft.com/office/drawing/2017/model3d" xmlns:o="urn:schemas-microsoft-com:office:office" xmlns:oel="http://schemas.microsoft.com/office/2019/extlst" xmlns:r="http://schemas.openxmlformats.org/officeDocument/2006/relationships" xmlns:m="http://schemas.openxmlformats.org/officeDocument/2006/math" xmlns:v="urn:schemas-microsoft-com:vml" xmlns:wp14="http://schemas.microsoft.com/office/word/2010/wordprocessingDrawing" xmlns:wp="http://schemas.openxmlformats.org/drawingml/2006/wordprocessingDrawing" xmlns:w10="urn:schemas-microsoft-com:office:word" xmlns:w="http://schemas.openxmlformats.org/wordprocessingml/2006/main" xmlns:w14="http://schemas.microsoft.com/office/word/2010/wordml" xmlns:w15="http://schemas.microsoft.com/office/word/2012/wordml" xmlns:w16cex="http://schemas.microsoft.com/office/word/2018/wordml/cex" xmlns:w16cid="http://schemas.microsoft.com/office/word/2016/wordml/cid" xmlns:w16="http://schemas.microsoft.com/office/word/2018/wordml" xmlns:w16du="http://schemas.microsoft.com/office/word/2023/wordml/word16du" xmlns:w16sdtdh="http://schemas.microsoft.com/office/word/2020/wordml/sdtdatahash" xmlns:w16se="http://schemas.microsoft.com/office/word/2015/wordml/symex" xmlns:wpg="http://schemas.microsoft.com/office/word/2010/wordprocessingGroup" xmlns:wpi="http://schemas.microsoft.com/office/word/2010/wordprocessingInk" xmlns:wne="http://schemas.microsoft.com/office/word/2006/wordml" xmlns:wps="http://schemas.microsoft.com/office/word/2010/wordprocessingShape" mc:Ignorable="w14 w15 w16se w16cid w16 w16cex w16sdtdh w16du wp14">
   <w15:person w15:author="wee wef">
     <w15:presenceInfo w15:providerId="Windows Live" w15:userId="c42d74a06120df21"/>
   </w15:person>
@@ -5354,7 +6950,7 @@
 </file>
 
 <file path=word/styles.xml><?xml version="1.0" encoding="utf-8"?>
-<w:styles xmlns:mc="http://schemas.openxmlformats.org/markup-compatibility/2006" xmlns:r="http://schemas.openxmlformats.org/officeDocument/2006/relationships" xmlns:w="http://schemas.openxmlformats.org/wordprocessingml/2006/main" xmlns:w14="http://schemas.microsoft.com/office/word/2010/wordml" xmlns:w15="http://schemas.microsoft.com/office/word/2012/wordml" xmlns:w16cex="http://schemas.microsoft.com/office/word/2018/wordml/cex" xmlns:w16cid="http://schemas.microsoft.com/office/word/2016/wordml/cid" xmlns:w16="http://schemas.microsoft.com/office/word/2018/wordml" xmlns:w16sdtdh="http://schemas.microsoft.com/office/word/2020/wordml/sdtdatahash" xmlns:w16se="http://schemas.microsoft.com/office/word/2015/wordml/symex" mc:Ignorable="w14 w15 w16se w16cid w16 w16cex w16sdtdh">
+<w:styles xmlns:mc="http://schemas.openxmlformats.org/markup-compatibility/2006" xmlns:r="http://schemas.openxmlformats.org/officeDocument/2006/relationships" xmlns:w="http://schemas.openxmlformats.org/wordprocessingml/2006/main" xmlns:w14="http://schemas.microsoft.com/office/word/2010/wordml" xmlns:w15="http://schemas.microsoft.com/office/word/2012/wordml" xmlns:w16cex="http://schemas.microsoft.com/office/word/2018/wordml/cex" xmlns:w16cid="http://schemas.microsoft.com/office/word/2016/wordml/cid" xmlns:w16="http://schemas.microsoft.com/office/word/2018/wordml" xmlns:w16du="http://schemas.microsoft.com/office/word/2023/wordml/word16du" xmlns:w16sdtdh="http://schemas.microsoft.com/office/word/2020/wordml/sdtdatahash" xmlns:w16se="http://schemas.microsoft.com/office/word/2015/wordml/symex" mc:Ignorable="w14 w15 w16se w16cid w16 w16cex w16sdtdh w16du">
   <w:docDefaults>
     <w:rPrDefault>
       <w:rPr>

</xml_diff>